<commit_message>
Documentação concluida com sucesso
</commit_message>
<xml_diff>
--- a/Documentação/01_modelo_documentacao (3).docx
+++ b/Documentação/01_modelo_documentacao (3).docx
@@ -1,6 +1,6 @@
 
 <file path=word/document.xml><?xml version="1.0" encoding="utf-8"?>
-<w:document xmlns:wpc="http://schemas.microsoft.com/office/word/2010/wordprocessingCanvas" xmlns:cx="http://schemas.microsoft.com/office/drawing/2014/chartex" xmlns:cx1="http://schemas.microsoft.com/office/drawing/2015/9/8/chartex" xmlns:cx2="http://schemas.microsoft.com/office/drawing/2015/10/21/chartex" xmlns:cx3="http://schemas.microsoft.com/office/drawing/2016/5/9/chartex" xmlns:cx4="http://schemas.microsoft.com/office/drawing/2016/5/10/chartex" xmlns:cx5="http://schemas.microsoft.com/office/drawing/2016/5/11/chartex" xmlns:cx6="http://schemas.microsoft.com/office/drawing/2016/5/12/chartex" xmlns:cx7="http://schemas.microsoft.com/office/drawing/2016/5/13/chartex" xmlns:cx8="http://schemas.microsoft.com/office/drawing/2016/5/14/chartex" xmlns:mc="http://schemas.openxmlformats.org/markup-compatibility/2006" xmlns:aink="http://schemas.microsoft.com/office/drawing/2016/ink" xmlns:am3d="http://schemas.microsoft.com/office/drawing/2017/model3d" xmlns:o="urn:schemas-microsoft-com:office:office" xmlns:r="http://schemas.openxmlformats.org/officeDocument/2006/relationships" xmlns:m="http://schemas.openxmlformats.org/officeDocument/2006/math" xmlns:v="urn:schemas-microsoft-com:vml" xmlns:wp14="http://schemas.microsoft.com/office/word/2010/wordprocessingDrawing" xmlns:wp="http://schemas.openxmlformats.org/drawingml/2006/wordprocessingDrawing" xmlns:w10="urn:schemas-microsoft-com:office:word" xmlns:w="http://schemas.openxmlformats.org/wordprocessingml/2006/main" xmlns:w14="http://schemas.microsoft.com/office/word/2010/wordml" xmlns:w15="http://schemas.microsoft.com/office/word/2012/wordml" xmlns:w16cid="http://schemas.microsoft.com/office/word/2016/wordml/cid" xmlns:w16se="http://schemas.microsoft.com/office/word/2015/wordml/symex" xmlns:wpg="http://schemas.microsoft.com/office/word/2010/wordprocessingGroup" xmlns:wpi="http://schemas.microsoft.com/office/word/2010/wordprocessingInk" xmlns:wne="http://schemas.microsoft.com/office/word/2006/wordml" xmlns:wps="http://schemas.microsoft.com/office/word/2010/wordprocessingShape" mc:Ignorable="w14 w15 w16se w16cid wp14">
+<w:document xmlns:wpc="http://schemas.microsoft.com/office/word/2010/wordprocessingCanvas" xmlns:cx="http://schemas.microsoft.com/office/drawing/2014/chartex" xmlns:cx1="http://schemas.microsoft.com/office/drawing/2015/9/8/chartex" xmlns:cx2="http://schemas.microsoft.com/office/drawing/2015/10/21/chartex" xmlns:cx3="http://schemas.microsoft.com/office/drawing/2016/5/9/chartex" xmlns:cx4="http://schemas.microsoft.com/office/drawing/2016/5/10/chartex" xmlns:cx5="http://schemas.microsoft.com/office/drawing/2016/5/11/chartex" xmlns:cx6="http://schemas.microsoft.com/office/drawing/2016/5/12/chartex" xmlns:cx7="http://schemas.microsoft.com/office/drawing/2016/5/13/chartex" xmlns:cx8="http://schemas.microsoft.com/office/drawing/2016/5/14/chartex" xmlns:mc="http://schemas.openxmlformats.org/markup-compatibility/2006" xmlns:aink="http://schemas.microsoft.com/office/drawing/2016/ink" xmlns:am3d="http://schemas.microsoft.com/office/drawing/2017/model3d" xmlns:o="urn:schemas-microsoft-com:office:office" xmlns:r="http://schemas.openxmlformats.org/officeDocument/2006/relationships" xmlns:m="http://schemas.openxmlformats.org/officeDocument/2006/math" xmlns:v="urn:schemas-microsoft-com:vml" xmlns:wp14="http://schemas.microsoft.com/office/word/2010/wordprocessingDrawing" xmlns:wp="http://schemas.openxmlformats.org/drawingml/2006/wordprocessingDrawing" xmlns:w10="urn:schemas-microsoft-com:office:word" xmlns:w="http://schemas.openxmlformats.org/wordprocessingml/2006/main" xmlns:w14="http://schemas.microsoft.com/office/word/2010/wordml" xmlns:w15="http://schemas.microsoft.com/office/word/2012/wordml" xmlns:w16cex="http://schemas.microsoft.com/office/word/2018/wordml/cex" xmlns:w16cid="http://schemas.microsoft.com/office/word/2016/wordml/cid" xmlns:w16="http://schemas.microsoft.com/office/word/2018/wordml" xmlns:w16sdtdh="http://schemas.microsoft.com/office/word/2020/wordml/sdtdatahash" xmlns:w16se="http://schemas.microsoft.com/office/word/2015/wordml/symex" xmlns:wpg="http://schemas.microsoft.com/office/word/2010/wordprocessingGroup" xmlns:wpi="http://schemas.microsoft.com/office/word/2010/wordprocessingInk" xmlns:wne="http://schemas.microsoft.com/office/word/2006/wordml" xmlns:wps="http://schemas.microsoft.com/office/word/2010/wordprocessingShape" mc:Ignorable="w14 w15 w16se w16cid w16 w16cex w16sdtdh wp14">
   <w:body>
     <w:p>
       <w:pPr>
@@ -56,19 +56,8 @@
           <w:color w:val="FFFFFF"/>
           <w:sz w:val="28"/>
         </w:rPr>
-        <w:t xml:space="preserve">SP Medical </w:t>
-      </w:r>
-      <w:proofErr w:type="spellStart"/>
-      <w:r>
-        <w:rPr>
-          <w:rFonts w:ascii="Arial" w:eastAsia="Arial" w:hAnsi="Arial" w:cs="Arial"/>
-          <w:b/>
-          <w:color w:val="FFFFFF"/>
-          <w:sz w:val="28"/>
-        </w:rPr>
-        <w:t>Group</w:t>
-      </w:r>
-      <w:proofErr w:type="spellEnd"/>
+        <w:t>SP Medical Group</w:t>
+      </w:r>
     </w:p>
     <w:p>
       <w:pPr>
@@ -1685,21 +1674,7 @@
         <w:rPr>
           <w:sz w:val="24"/>
         </w:rPr>
-        <w:t xml:space="preserve">Criamos um Projeto de organização de dados de uma Clínica, que pode organizar tanto os usuário, administradores, </w:t>
-      </w:r>
-      <w:proofErr w:type="gramStart"/>
-      <w:r>
-        <w:rPr>
-          <w:sz w:val="24"/>
-        </w:rPr>
-        <w:t>médicos ,</w:t>
-      </w:r>
-      <w:proofErr w:type="gramEnd"/>
-      <w:r>
-        <w:rPr>
-          <w:sz w:val="24"/>
-        </w:rPr>
-        <w:t xml:space="preserve"> suas informações.</w:t>
+        <w:t>Criamos um Projeto de organização de dados de uma Clínica, que pode organizar tanto os usuário, administradores, médicos , suas informações.</w:t>
       </w:r>
     </w:p>
     <w:p>
@@ -1725,21 +1700,7 @@
         <w:rPr>
           <w:sz w:val="24"/>
         </w:rPr>
-        <w:t xml:space="preserve">Uma nova clínica médica chamada SP Medical </w:t>
-      </w:r>
-      <w:proofErr w:type="spellStart"/>
-      <w:r>
-        <w:rPr>
-          <w:sz w:val="24"/>
-        </w:rPr>
-        <w:t>Group</w:t>
-      </w:r>
-      <w:proofErr w:type="spellEnd"/>
-      <w:r>
-        <w:rPr>
-          <w:sz w:val="24"/>
-        </w:rPr>
-        <w:t>, empresa de pequeno porte que</w:t>
+        <w:t>Uma nova clínica médica chamada SP Medical Group, empresa de pequeno porte que</w:t>
       </w:r>
     </w:p>
     <w:p>
@@ -2625,13 +2586,11 @@
       <w:pPr>
         <w:pStyle w:val="Ttulo3"/>
       </w:pPr>
-      <w:proofErr w:type="spellStart"/>
       <w:r>
         <w:lastRenderedPageBreak/>
         <w:t>Trello</w:t>
       </w:r>
       <w:bookmarkEnd w:id="8"/>
-      <w:proofErr w:type="spellEnd"/>
     </w:p>
     <w:p>
       <w:pPr>
@@ -2692,21 +2651,7 @@
         <w:rPr>
           <w:sz w:val="24"/>
         </w:rPr>
-        <w:t xml:space="preserve">Utilizei a API para a montagem do </w:t>
-      </w:r>
-      <w:proofErr w:type="spellStart"/>
-      <w:r>
-        <w:rPr>
-          <w:sz w:val="24"/>
-        </w:rPr>
-        <w:t>back-end</w:t>
-      </w:r>
-      <w:proofErr w:type="spellEnd"/>
-      <w:r>
-        <w:rPr>
-          <w:sz w:val="24"/>
-        </w:rPr>
-        <w:t xml:space="preserve">, utilizando </w:t>
+        <w:t xml:space="preserve">Utilizei a API para a montagem do back-end, utilizando </w:t>
       </w:r>
       <w:r>
         <w:rPr>
@@ -2774,35 +2719,7 @@
         <w:rPr>
           <w:sz w:val="24"/>
         </w:rPr>
-        <w:t xml:space="preserve"> – </w:t>
-      </w:r>
-      <w:proofErr w:type="spellStart"/>
-      <w:r>
-        <w:rPr>
-          <w:sz w:val="24"/>
-        </w:rPr>
-        <w:t>Application</w:t>
-      </w:r>
-      <w:proofErr w:type="spellEnd"/>
-      <w:r>
-        <w:rPr>
-          <w:sz w:val="24"/>
-        </w:rPr>
-        <w:t xml:space="preserve"> </w:t>
-      </w:r>
-      <w:proofErr w:type="spellStart"/>
-      <w:r>
-        <w:rPr>
-          <w:sz w:val="24"/>
-        </w:rPr>
-        <w:t>Programming</w:t>
-      </w:r>
-      <w:proofErr w:type="spellEnd"/>
-      <w:r>
-        <w:rPr>
-          <w:sz w:val="24"/>
-        </w:rPr>
-        <w:t xml:space="preserve"> Interface – Interface de Programação de Aplicativos.</w:t>
+        <w:t xml:space="preserve"> – Application Programming Interface – Interface de Programação de Aplicativos.</w:t>
       </w:r>
     </w:p>
     <w:p>
@@ -2825,35 +2742,7 @@
         <w:rPr>
           <w:sz w:val="24"/>
         </w:rPr>
-        <w:t xml:space="preserve"> – Hypertext </w:t>
-      </w:r>
-      <w:proofErr w:type="spellStart"/>
-      <w:r>
-        <w:rPr>
-          <w:sz w:val="24"/>
-        </w:rPr>
-        <w:t>Transfer</w:t>
-      </w:r>
-      <w:proofErr w:type="spellEnd"/>
-      <w:r>
-        <w:rPr>
-          <w:sz w:val="24"/>
-        </w:rPr>
-        <w:t xml:space="preserve"> </w:t>
-      </w:r>
-      <w:proofErr w:type="spellStart"/>
-      <w:r>
-        <w:rPr>
-          <w:sz w:val="24"/>
-        </w:rPr>
-        <w:t>Protocol</w:t>
-      </w:r>
-      <w:proofErr w:type="spellEnd"/>
-      <w:r>
-        <w:rPr>
-          <w:sz w:val="24"/>
-        </w:rPr>
-        <w:t xml:space="preserve"> – Protocolo de Transferência de Hipertexto.</w:t>
+        <w:t xml:space="preserve"> – Hypertext Transfer Protocol – Protocolo de Transferência de Hipertexto.</w:t>
       </w:r>
     </w:p>
     <w:p>
@@ -2876,63 +2765,7 @@
         <w:rPr>
           <w:sz w:val="24"/>
         </w:rPr>
-        <w:t xml:space="preserve"> – </w:t>
-      </w:r>
-      <w:proofErr w:type="spellStart"/>
-      <w:r>
-        <w:rPr>
-          <w:sz w:val="24"/>
-        </w:rPr>
-        <w:t>JavaScript</w:t>
-      </w:r>
-      <w:proofErr w:type="spellEnd"/>
-      <w:r>
-        <w:rPr>
-          <w:sz w:val="24"/>
-        </w:rPr>
-        <w:t xml:space="preserve"> </w:t>
-      </w:r>
-      <w:proofErr w:type="spellStart"/>
-      <w:r>
-        <w:rPr>
-          <w:sz w:val="24"/>
-        </w:rPr>
-        <w:t>Object</w:t>
-      </w:r>
-      <w:proofErr w:type="spellEnd"/>
-      <w:r>
-        <w:rPr>
-          <w:sz w:val="24"/>
-        </w:rPr>
-        <w:t xml:space="preserve"> </w:t>
-      </w:r>
-      <w:proofErr w:type="spellStart"/>
-      <w:r>
-        <w:rPr>
-          <w:sz w:val="24"/>
-        </w:rPr>
-        <w:t>Notation</w:t>
-      </w:r>
-      <w:proofErr w:type="spellEnd"/>
-      <w:r>
-        <w:rPr>
-          <w:sz w:val="24"/>
-        </w:rPr>
-        <w:t xml:space="preserve"> – Notação de Objetos </w:t>
-      </w:r>
-      <w:proofErr w:type="spellStart"/>
-      <w:r>
-        <w:rPr>
-          <w:sz w:val="24"/>
-        </w:rPr>
-        <w:t>JavaScript</w:t>
-      </w:r>
-      <w:proofErr w:type="spellEnd"/>
-      <w:r>
-        <w:rPr>
-          <w:sz w:val="24"/>
-        </w:rPr>
-        <w:t>.</w:t>
+        <w:t xml:space="preserve"> – JavaScript Object Notation – Notação de Objetos JavaScript.</w:t>
       </w:r>
     </w:p>
     <w:p>
@@ -2955,49 +2788,7 @@
         <w:rPr>
           <w:sz w:val="24"/>
         </w:rPr>
-        <w:t xml:space="preserve"> – </w:t>
-      </w:r>
-      <w:proofErr w:type="spellStart"/>
-      <w:r>
-        <w:rPr>
-          <w:sz w:val="24"/>
-        </w:rPr>
-        <w:t>Representational</w:t>
-      </w:r>
-      <w:proofErr w:type="spellEnd"/>
-      <w:r>
-        <w:rPr>
-          <w:sz w:val="24"/>
-        </w:rPr>
-        <w:t xml:space="preserve"> </w:t>
-      </w:r>
-      <w:proofErr w:type="spellStart"/>
-      <w:r>
-        <w:rPr>
-          <w:sz w:val="24"/>
-        </w:rPr>
-        <w:t>State</w:t>
-      </w:r>
-      <w:proofErr w:type="spellEnd"/>
-      <w:r>
-        <w:rPr>
-          <w:sz w:val="24"/>
-        </w:rPr>
-        <w:t xml:space="preserve"> </w:t>
-      </w:r>
-      <w:proofErr w:type="spellStart"/>
-      <w:r>
-        <w:rPr>
-          <w:sz w:val="24"/>
-        </w:rPr>
-        <w:t>Transfer</w:t>
-      </w:r>
-      <w:proofErr w:type="spellEnd"/>
-      <w:r>
-        <w:rPr>
-          <w:sz w:val="24"/>
-        </w:rPr>
-        <w:t xml:space="preserve"> – Interface de Programação de Aplicativos.</w:t>
+        <w:t xml:space="preserve"> – Representational State Transfer – Interface de Programação de Aplicativos.</w:t>
       </w:r>
     </w:p>
     <w:p>
@@ -3012,21 +2803,7 @@
         <w:rPr>
           <w:sz w:val="24"/>
         </w:rPr>
-        <w:t xml:space="preserve">Além </w:t>
-      </w:r>
-      <w:proofErr w:type="gramStart"/>
-      <w:r>
-        <w:rPr>
-          <w:sz w:val="24"/>
-        </w:rPr>
-        <w:t>desses ,</w:t>
-      </w:r>
-      <w:proofErr w:type="gramEnd"/>
-      <w:r>
-        <w:rPr>
-          <w:sz w:val="24"/>
-        </w:rPr>
-        <w:t xml:space="preserve"> utilizei outros tipos de recurso</w:t>
+        <w:t>Além desses , utilizei outros tipos de recurso</w:t>
       </w:r>
       <w:r>
         <w:rPr>
@@ -3049,7 +2826,6 @@
         </w:rPr>
         <w:t xml:space="preserve">- </w:t>
       </w:r>
-      <w:proofErr w:type="spellStart"/>
       <w:r>
         <w:rPr>
           <w:b/>
@@ -3057,9 +2833,35 @@
           <w:sz w:val="28"/>
           <w:szCs w:val="28"/>
         </w:rPr>
-        <w:t>Entity</w:t>
-      </w:r>
-      <w:proofErr w:type="spellEnd"/>
+        <w:t>Entity Framework</w:t>
+      </w:r>
+      <w:r>
+        <w:rPr>
+          <w:sz w:val="24"/>
+        </w:rPr>
+        <w:t xml:space="preserve">: </w:t>
+      </w:r>
+      <w:r>
+        <w:rPr>
+          <w:sz w:val="24"/>
+        </w:rPr>
+        <w:t>o Entity Framework é um conjunto de tecnologias no ADO.NET que dão suporte ao desenvolvimento de aplicativos de software orientado a dados. Os arquitetos e desenvolvedores de aplicativos orientados a dados lutam com a necessidade de realizar dois objetivos muito diferentes. Precisam modelar as entidades, as relações e a lógica dos problemas de negócios que estão solucionando e também precisam trabalhar com os mecanismos de dados usados para armazenar e recuperar os dados.</w:t>
+      </w:r>
+    </w:p>
+    <w:p>
+      <w:pPr>
+        <w:spacing w:line="276" w:lineRule="auto"/>
+        <w:jc w:val="both"/>
+        <w:rPr>
+          <w:sz w:val="24"/>
+        </w:rPr>
+      </w:pPr>
+      <w:r>
+        <w:rPr>
+          <w:sz w:val="24"/>
+        </w:rPr>
+        <w:t>-</w:t>
+      </w:r>
       <w:r>
         <w:rPr>
           <w:b/>
@@ -3067,50 +2869,8 @@
           <w:sz w:val="28"/>
           <w:szCs w:val="28"/>
         </w:rPr>
-        <w:t xml:space="preserve"> Framework</w:t>
-      </w:r>
-      <w:r>
-        <w:rPr>
-          <w:sz w:val="24"/>
-        </w:rPr>
-        <w:t xml:space="preserve">: </w:t>
-      </w:r>
-      <w:r>
-        <w:rPr>
-          <w:sz w:val="24"/>
-        </w:rPr>
-        <w:t xml:space="preserve">o </w:t>
-      </w:r>
-      <w:proofErr w:type="spellStart"/>
-      <w:r>
-        <w:rPr>
-          <w:sz w:val="24"/>
-        </w:rPr>
-        <w:t>Entity</w:t>
-      </w:r>
-      <w:proofErr w:type="spellEnd"/>
-      <w:r>
-        <w:rPr>
-          <w:sz w:val="24"/>
-        </w:rPr>
-        <w:t xml:space="preserve"> Framework é um conjunto de tecnologias no ADO.NET que dão suporte ao desenvolvimento de aplicativos de software orientado a dados. Os arquitetos e desenvolvedores de aplicativos orientados a dados lutam com a necessidade de realizar dois objetivos muito diferentes. Precisam modelar as entidades, as relações e a lógica dos problemas de negócios que estão solucionando e também precisam trabalhar com os mecanismos de dados usados para armazenar e recuperar os dados.</w:t>
-      </w:r>
-    </w:p>
-    <w:p>
-      <w:pPr>
-        <w:spacing w:line="276" w:lineRule="auto"/>
-        <w:jc w:val="both"/>
-        <w:rPr>
-          <w:sz w:val="24"/>
-        </w:rPr>
-      </w:pPr>
-      <w:r>
-        <w:rPr>
-          <w:sz w:val="24"/>
-        </w:rPr>
-        <w:t>-</w:t>
-      </w:r>
-      <w:proofErr w:type="gramStart"/>
+        <w:t>Sw</w:t>
+      </w:r>
       <w:r>
         <w:rPr>
           <w:b/>
@@ -3118,7 +2878,7 @@
           <w:sz w:val="28"/>
           <w:szCs w:val="28"/>
         </w:rPr>
-        <w:t>Sw</w:t>
+        <w:t>a</w:t>
       </w:r>
       <w:r>
         <w:rPr>
@@ -3127,7 +2887,34 @@
           <w:sz w:val="28"/>
           <w:szCs w:val="28"/>
         </w:rPr>
-        <w:t>a</w:t>
+        <w:t>gger</w:t>
+      </w:r>
+      <w:r>
+        <w:rPr>
+          <w:sz w:val="24"/>
+        </w:rPr>
+        <w:t xml:space="preserve"> : Usado para adquirir uma documentação dos endpoints</w:t>
+      </w:r>
+      <w:r>
+        <w:rPr>
+          <w:sz w:val="24"/>
+        </w:rPr>
+        <w:t>.</w:t>
+      </w:r>
+    </w:p>
+    <w:p>
+      <w:pPr>
+        <w:spacing w:line="276" w:lineRule="auto"/>
+        <w:jc w:val="both"/>
+        <w:rPr>
+          <w:sz w:val="24"/>
+        </w:rPr>
+      </w:pPr>
+      <w:r>
+        <w:rPr>
+          <w:sz w:val="24"/>
+        </w:rPr>
+        <w:t>-</w:t>
       </w:r>
       <w:r>
         <w:rPr>
@@ -3136,34 +2923,19 @@
           <w:sz w:val="28"/>
           <w:szCs w:val="28"/>
         </w:rPr>
-        <w:t>gger</w:t>
-      </w:r>
-      <w:r>
-        <w:rPr>
-          <w:sz w:val="24"/>
-        </w:rPr>
-        <w:t xml:space="preserve"> :</w:t>
-      </w:r>
-      <w:proofErr w:type="gramEnd"/>
-      <w:r>
-        <w:rPr>
-          <w:sz w:val="24"/>
-        </w:rPr>
-        <w:t xml:space="preserve"> Usado para adquirir uma documentação dos </w:t>
-      </w:r>
-      <w:proofErr w:type="spellStart"/>
-      <w:r>
-        <w:rPr>
-          <w:sz w:val="24"/>
-        </w:rPr>
-        <w:t>endpoints</w:t>
-      </w:r>
-      <w:proofErr w:type="spellEnd"/>
-      <w:r>
-        <w:rPr>
-          <w:sz w:val="24"/>
-        </w:rPr>
-        <w:t>.</w:t>
+        <w:t>DataBase First</w:t>
+      </w:r>
+      <w:r>
+        <w:rPr>
+          <w:sz w:val="24"/>
+        </w:rPr>
+        <w:t xml:space="preserve">: </w:t>
+      </w:r>
+      <w:r>
+        <w:rPr>
+          <w:sz w:val="24"/>
+        </w:rPr>
+        <w:t>É um tipo de estratégia para começar a sua API, mais para usar ela precisa ter um banco de dados já existente, para que ela consiga gerar classes (Domain, Context).</w:t>
       </w:r>
     </w:p>
     <w:p>
@@ -3180,7 +2952,6 @@
         </w:rPr>
         <w:t>-</w:t>
       </w:r>
-      <w:proofErr w:type="spellStart"/>
       <w:r>
         <w:rPr>
           <w:b/>
@@ -3188,92 +2959,13 @@
           <w:sz w:val="28"/>
           <w:szCs w:val="28"/>
         </w:rPr>
-        <w:t>DataBase</w:t>
-      </w:r>
-      <w:proofErr w:type="spellEnd"/>
-      <w:r>
-        <w:rPr>
-          <w:b/>
-          <w:bCs/>
-          <w:sz w:val="28"/>
-          <w:szCs w:val="28"/>
-        </w:rPr>
-        <w:t xml:space="preserve"> </w:t>
-      </w:r>
-      <w:proofErr w:type="spellStart"/>
-      <w:r>
-        <w:rPr>
-          <w:b/>
-          <w:bCs/>
-          <w:sz w:val="28"/>
-          <w:szCs w:val="28"/>
-        </w:rPr>
-        <w:t>First</w:t>
-      </w:r>
-      <w:proofErr w:type="spellEnd"/>
-      <w:r>
-        <w:rPr>
-          <w:sz w:val="24"/>
-        </w:rPr>
-        <w:t xml:space="preserve">: </w:t>
-      </w:r>
-      <w:r>
-        <w:rPr>
-          <w:sz w:val="24"/>
-        </w:rPr>
-        <w:t xml:space="preserve">É um tipo de estratégia para começar a sua API, mais para usar ela precisa ter um banco de dados já existente, para que ela consiga gerar classes (Domain, </w:t>
-      </w:r>
-      <w:proofErr w:type="spellStart"/>
-      <w:r>
-        <w:rPr>
-          <w:sz w:val="24"/>
-        </w:rPr>
-        <w:t>Context</w:t>
-      </w:r>
-      <w:proofErr w:type="spellEnd"/>
-      <w:r>
-        <w:rPr>
-          <w:sz w:val="24"/>
-        </w:rPr>
-        <w:t>).</w:t>
-      </w:r>
-    </w:p>
-    <w:p>
-      <w:pPr>
-        <w:spacing w:line="276" w:lineRule="auto"/>
-        <w:jc w:val="both"/>
-        <w:rPr>
-          <w:sz w:val="24"/>
-        </w:rPr>
-      </w:pPr>
-      <w:r>
-        <w:rPr>
-          <w:sz w:val="24"/>
-        </w:rPr>
-        <w:t>-</w:t>
-      </w:r>
-      <w:proofErr w:type="gramStart"/>
-      <w:r>
-        <w:rPr>
-          <w:b/>
-          <w:bCs/>
-          <w:sz w:val="28"/>
-          <w:szCs w:val="28"/>
-        </w:rPr>
         <w:t>JWT</w:t>
       </w:r>
       <w:r>
         <w:rPr>
           <w:sz w:val="24"/>
         </w:rPr>
-        <w:t xml:space="preserve"> :</w:t>
-      </w:r>
-      <w:proofErr w:type="gramEnd"/>
-      <w:r>
-        <w:rPr>
-          <w:sz w:val="24"/>
-        </w:rPr>
-        <w:t xml:space="preserve"> É um método que realiza uma autenticação e autorização, por meio de um token gerado.</w:t>
+        <w:t xml:space="preserve"> : É um método que realiza uma autenticação e autorização, por meio de um token gerado.</w:t>
       </w:r>
     </w:p>
     <w:p>
@@ -3341,21 +3033,7 @@
         <w:rPr>
           <w:sz w:val="24"/>
         </w:rPr>
-        <w:t xml:space="preserve">-Abrir a pasta </w:t>
-      </w:r>
-      <w:proofErr w:type="spellStart"/>
-      <w:r>
-        <w:rPr>
-          <w:sz w:val="24"/>
-        </w:rPr>
-        <w:t>back</w:t>
-      </w:r>
-      <w:proofErr w:type="spellEnd"/>
-      <w:r>
-        <w:rPr>
-          <w:sz w:val="24"/>
-        </w:rPr>
-        <w:t>-end.</w:t>
+        <w:t>-Abrir a pasta back-end.</w:t>
       </w:r>
     </w:p>
     <w:p>
@@ -3430,22 +3108,12 @@
         </w:rPr>
         <w:t xml:space="preserve">-Abrir a pasta </w:t>
       </w:r>
-      <w:proofErr w:type="spellStart"/>
-      <w:r>
-        <w:rPr>
-          <w:sz w:val="24"/>
-        </w:rPr>
-        <w:t>sp_Medical_</w:t>
-      </w:r>
-      <w:proofErr w:type="gramStart"/>
-      <w:r>
-        <w:rPr>
-          <w:sz w:val="24"/>
-        </w:rPr>
-        <w:t>group.Web.Api</w:t>
-      </w:r>
-      <w:proofErr w:type="spellEnd"/>
-      <w:proofErr w:type="gramEnd"/>
+      <w:r>
+        <w:rPr>
+          <w:sz w:val="24"/>
+        </w:rPr>
+        <w:t>sp_Medical_group.Web.Api</w:t>
+      </w:r>
       <w:r>
         <w:rPr>
           <w:sz w:val="24"/>
@@ -3523,35 +3191,7 @@
         <w:rPr>
           <w:sz w:val="24"/>
         </w:rPr>
-        <w:t xml:space="preserve">- Após abrir a pasta, abra o arquivo que </w:t>
-      </w:r>
-      <w:proofErr w:type="gramStart"/>
-      <w:r>
-        <w:rPr>
-          <w:sz w:val="24"/>
-        </w:rPr>
-        <w:t>esta</w:t>
-      </w:r>
-      <w:proofErr w:type="gramEnd"/>
-      <w:r>
-        <w:rPr>
-          <w:sz w:val="24"/>
-        </w:rPr>
-        <w:t xml:space="preserve"> especificando no final “.</w:t>
-      </w:r>
-      <w:proofErr w:type="spellStart"/>
-      <w:r>
-        <w:rPr>
-          <w:sz w:val="24"/>
-        </w:rPr>
-        <w:t>sln</w:t>
-      </w:r>
-      <w:proofErr w:type="spellEnd"/>
-      <w:r>
-        <w:rPr>
-          <w:sz w:val="24"/>
-        </w:rPr>
-        <w:t>”.</w:t>
+        <w:t>- Após abrir a pasta, abra o arquivo que esta especificando no final “.sln”.</w:t>
       </w:r>
     </w:p>
     <w:p>
@@ -3567,21 +3207,7 @@
         <w:rPr>
           <w:sz w:val="24"/>
         </w:rPr>
-        <w:t xml:space="preserve">-Após </w:t>
-      </w:r>
-      <w:proofErr w:type="gramStart"/>
-      <w:r>
-        <w:rPr>
-          <w:sz w:val="24"/>
-        </w:rPr>
-        <w:t>isso ,</w:t>
-      </w:r>
-      <w:proofErr w:type="gramEnd"/>
-      <w:r>
-        <w:rPr>
-          <w:sz w:val="24"/>
-        </w:rPr>
-        <w:t xml:space="preserve"> espere o Visual Studio iniciar e carregar todos os arquivos.</w:t>
+        <w:t>-Após isso , espere o Visual Studio iniciar e carregar todos os arquivos.</w:t>
       </w:r>
     </w:p>
     <w:p>
@@ -3597,21 +3223,7 @@
         <w:rPr>
           <w:sz w:val="24"/>
         </w:rPr>
-        <w:t xml:space="preserve">-Ao </w:t>
-      </w:r>
-      <w:proofErr w:type="gramStart"/>
-      <w:r>
-        <w:rPr>
-          <w:sz w:val="24"/>
-        </w:rPr>
-        <w:t>abrir ,</w:t>
-      </w:r>
-      <w:proofErr w:type="gramEnd"/>
-      <w:r>
-        <w:rPr>
-          <w:sz w:val="24"/>
-        </w:rPr>
-        <w:t xml:space="preserve"> </w:t>
+        <w:t xml:space="preserve">-Ao abrir , </w:t>
       </w:r>
       <w:r>
         <w:rPr>
@@ -3623,51 +3235,14 @@
         <w:rPr>
           <w:sz w:val="24"/>
         </w:rPr>
-        <w:t xml:space="preserve"> </w:t>
-      </w:r>
-      <w:proofErr w:type="spellStart"/>
-      <w:r>
-        <w:rPr>
-          <w:sz w:val="24"/>
-        </w:rPr>
-        <w:t>ate</w:t>
-      </w:r>
-      <w:proofErr w:type="spellEnd"/>
-      <w:r>
-        <w:rPr>
-          <w:sz w:val="24"/>
-        </w:rPr>
-        <w:t xml:space="preserve"> a pasta </w:t>
-      </w:r>
-      <w:proofErr w:type="spellStart"/>
-      <w:r>
-        <w:rPr>
-          <w:sz w:val="24"/>
-        </w:rPr>
-        <w:t>context</w:t>
-      </w:r>
-      <w:proofErr w:type="spellEnd"/>
-      <w:r>
-        <w:rPr>
-          <w:sz w:val="24"/>
-        </w:rPr>
-        <w:t xml:space="preserve"> , abra o arquivo </w:t>
-      </w:r>
-      <w:proofErr w:type="spellStart"/>
-      <w:r>
-        <w:rPr>
-          <w:sz w:val="24"/>
-        </w:rPr>
-        <w:t>SpMedicalContext</w:t>
-      </w:r>
-      <w:proofErr w:type="spellEnd"/>
-      <w:r>
-        <w:rPr>
-          <w:sz w:val="24"/>
-        </w:rPr>
-        <w:t>, e mude as informações que estiver “</w:t>
-      </w:r>
-      <w:proofErr w:type="spellStart"/>
+        <w:t xml:space="preserve"> ate</w:t>
+      </w:r>
+      <w:r>
+        <w:rPr>
+          <w:sz w:val="24"/>
+        </w:rPr>
+        <w:t xml:space="preserve"> a pasta context , abra o arquivo SpMedicalContext, e mude as informações que estiver “</w:t>
+      </w:r>
       <w:r>
         <w:rPr>
           <w:rFonts w:ascii="Consolas" w:eastAsiaTheme="minorEastAsia" w:hAnsi="Consolas" w:cs="Consolas"/>
@@ -3676,26 +3251,11 @@
         </w:rPr>
         <w:t>optionsBuilder</w:t>
       </w:r>
-      <w:proofErr w:type="spellEnd"/>
-      <w:r>
-        <w:rPr>
-          <w:sz w:val="24"/>
-        </w:rPr>
-        <w:t xml:space="preserve">”,e troque as informações que estiver nele, para as configurações da sua </w:t>
-      </w:r>
-      <w:proofErr w:type="spellStart"/>
-      <w:r>
-        <w:rPr>
-          <w:sz w:val="24"/>
-        </w:rPr>
-        <w:t>maquina</w:t>
-      </w:r>
-      <w:proofErr w:type="spellEnd"/>
-      <w:r>
-        <w:rPr>
-          <w:sz w:val="24"/>
-        </w:rPr>
-        <w:t>.</w:t>
+      <w:r>
+        <w:rPr>
+          <w:sz w:val="24"/>
+        </w:rPr>
+        <w:t>”,e troque as informações que estiver nele, para as configurações da sua maquina.</w:t>
       </w:r>
     </w:p>
     <w:p>
@@ -3712,21 +3272,7 @@
           <w:sz w:val="24"/>
         </w:rPr>
         <w:lastRenderedPageBreak/>
-        <w:t xml:space="preserve">-Após </w:t>
-      </w:r>
-      <w:proofErr w:type="gramStart"/>
-      <w:r>
-        <w:rPr>
-          <w:sz w:val="24"/>
-        </w:rPr>
-        <w:t>isso ,</w:t>
-      </w:r>
-      <w:proofErr w:type="gramEnd"/>
-      <w:r>
-        <w:rPr>
-          <w:sz w:val="24"/>
-        </w:rPr>
-        <w:t xml:space="preserve"> rode a API:</w:t>
+        <w:t>-Após isso , rode a API:</w:t>
       </w:r>
     </w:p>
     <w:p>
@@ -3825,57 +3371,7 @@
         <w:rPr>
           <w:sz w:val="24"/>
         </w:rPr>
-        <w:t xml:space="preserve">-Abra o </w:t>
-      </w:r>
-      <w:proofErr w:type="spellStart"/>
-      <w:r>
-        <w:rPr>
-          <w:sz w:val="24"/>
-        </w:rPr>
-        <w:t>Postman</w:t>
-      </w:r>
-      <w:proofErr w:type="spellEnd"/>
-      <w:r>
-        <w:rPr>
-          <w:sz w:val="24"/>
-        </w:rPr>
-        <w:t>, vá em “</w:t>
-      </w:r>
-      <w:proofErr w:type="spellStart"/>
-      <w:r>
-        <w:rPr>
-          <w:sz w:val="24"/>
-        </w:rPr>
-        <w:t>Import</w:t>
-      </w:r>
-      <w:proofErr w:type="spellEnd"/>
-      <w:proofErr w:type="gramStart"/>
-      <w:r>
-        <w:rPr>
-          <w:sz w:val="24"/>
-        </w:rPr>
-        <w:t>”,busque</w:t>
-      </w:r>
-      <w:proofErr w:type="gramEnd"/>
-      <w:r>
-        <w:rPr>
-          <w:sz w:val="24"/>
-        </w:rPr>
-        <w:t xml:space="preserve"> o link do </w:t>
-      </w:r>
-      <w:proofErr w:type="spellStart"/>
-      <w:r>
-        <w:rPr>
-          <w:sz w:val="24"/>
-        </w:rPr>
-        <w:t>Postman</w:t>
-      </w:r>
-      <w:proofErr w:type="spellEnd"/>
-      <w:r>
-        <w:rPr>
-          <w:sz w:val="24"/>
-        </w:rPr>
-        <w:t xml:space="preserve"> através dos seus arquivos, e teste com toda a felicidade do mundo. </w:t>
+        <w:t xml:space="preserve">-Abra o Postman, vá em “Import”,busque o link do Postman através dos seus arquivos, e teste com toda a felicidade do mundo. </w:t>
       </w:r>
     </w:p>
     <w:p>
@@ -4603,13 +4099,8 @@
         <w:pStyle w:val="Ttulo1"/>
       </w:pPr>
       <w:r>
-        <w:t>Front-</w:t>
-      </w:r>
-      <w:proofErr w:type="spellStart"/>
-      <w:r>
-        <w:t>end</w:t>
-      </w:r>
-      <w:proofErr w:type="spellEnd"/>
+        <w:t>Front-end</w:t>
+      </w:r>
     </w:p>
     <w:p>
       <w:pPr>
@@ -4624,53 +4115,7 @@
         <w:rPr>
           <w:sz w:val="24"/>
         </w:rPr>
-        <w:t xml:space="preserve">Utilizei </w:t>
-      </w:r>
-      <w:r>
-        <w:rPr>
-          <w:sz w:val="24"/>
-        </w:rPr>
-        <w:t xml:space="preserve">o </w:t>
-      </w:r>
-      <w:proofErr w:type="spellStart"/>
-      <w:r>
-        <w:rPr>
-          <w:sz w:val="24"/>
-        </w:rPr>
-        <w:t>React</w:t>
-      </w:r>
-      <w:proofErr w:type="spellEnd"/>
-      <w:r>
-        <w:rPr>
-          <w:sz w:val="24"/>
-        </w:rPr>
-        <w:t xml:space="preserve"> para a montagem do </w:t>
-      </w:r>
-      <w:r>
-        <w:rPr>
-          <w:sz w:val="24"/>
-        </w:rPr>
-        <w:t>Front</w:t>
-      </w:r>
-      <w:r>
-        <w:rPr>
-          <w:sz w:val="24"/>
-        </w:rPr>
-        <w:t>-</w:t>
-      </w:r>
-      <w:proofErr w:type="spellStart"/>
-      <w:r>
-        <w:rPr>
-          <w:sz w:val="24"/>
-        </w:rPr>
-        <w:t>end</w:t>
-      </w:r>
-      <w:proofErr w:type="spellEnd"/>
-      <w:r>
-        <w:rPr>
-          <w:sz w:val="24"/>
-        </w:rPr>
-        <w:t xml:space="preserve">, utilizando </w:t>
+        <w:t xml:space="preserve">Utilizei o React para a montagem do Front-end, utilizando </w:t>
       </w:r>
       <w:r>
         <w:rPr>
@@ -4682,16 +4127,8 @@
         <w:rPr>
           <w:sz w:val="24"/>
         </w:rPr>
-        <w:t xml:space="preserve"> </w:t>
-      </w:r>
-      <w:proofErr w:type="spellStart"/>
-      <w:r>
-        <w:rPr>
-          <w:sz w:val="24"/>
-        </w:rPr>
-        <w:t>Code</w:t>
-      </w:r>
-      <w:proofErr w:type="spellEnd"/>
+        <w:t xml:space="preserve"> Code</w:t>
+      </w:r>
       <w:r>
         <w:rPr>
           <w:sz w:val="24"/>
@@ -4710,135 +4147,7 @@
           <w:sz w:val="24"/>
           <w:szCs w:val="24"/>
         </w:rPr>
-        <w:t xml:space="preserve">O </w:t>
-      </w:r>
-      <w:proofErr w:type="spellStart"/>
-      <w:r>
-        <w:rPr>
-          <w:sz w:val="24"/>
-          <w:szCs w:val="24"/>
-        </w:rPr>
-        <w:t>React</w:t>
-      </w:r>
-      <w:proofErr w:type="spellEnd"/>
-      <w:r>
-        <w:rPr>
-          <w:sz w:val="24"/>
-          <w:szCs w:val="24"/>
-        </w:rPr>
-        <w:t xml:space="preserve"> é uma biblioteca </w:t>
-      </w:r>
-      <w:proofErr w:type="spellStart"/>
-      <w:r>
-        <w:rPr>
-          <w:sz w:val="24"/>
-          <w:szCs w:val="24"/>
-        </w:rPr>
-        <w:t>JavaScript</w:t>
-      </w:r>
-      <w:proofErr w:type="spellEnd"/>
-      <w:r>
-        <w:rPr>
-          <w:sz w:val="24"/>
-          <w:szCs w:val="24"/>
-        </w:rPr>
-        <w:t xml:space="preserve"> de código aberto com foco em criar interfaces de usuário em páginas web. É mantido pelo Facebook, Instagram, outras empresas e uma comunidade de desenvolvedores individuais. É utilizado nos sites da Netflix, </w:t>
-      </w:r>
-      <w:proofErr w:type="spellStart"/>
-      <w:r>
-        <w:rPr>
-          <w:sz w:val="24"/>
-          <w:szCs w:val="24"/>
-        </w:rPr>
-        <w:t>Imgur</w:t>
-      </w:r>
-      <w:proofErr w:type="spellEnd"/>
-      <w:r>
-        <w:rPr>
-          <w:sz w:val="24"/>
-          <w:szCs w:val="24"/>
-        </w:rPr>
-        <w:t xml:space="preserve">, </w:t>
-      </w:r>
-      <w:proofErr w:type="spellStart"/>
-      <w:r>
-        <w:rPr>
-          <w:sz w:val="24"/>
-          <w:szCs w:val="24"/>
-        </w:rPr>
-        <w:t>Feedly</w:t>
-      </w:r>
-      <w:proofErr w:type="spellEnd"/>
-      <w:r>
-        <w:rPr>
-          <w:sz w:val="24"/>
-          <w:szCs w:val="24"/>
-        </w:rPr>
-        <w:t xml:space="preserve">, </w:t>
-      </w:r>
-      <w:proofErr w:type="spellStart"/>
-      <w:r>
-        <w:rPr>
-          <w:sz w:val="24"/>
-          <w:szCs w:val="24"/>
-        </w:rPr>
-        <w:t>Airbnb</w:t>
-      </w:r>
-      <w:proofErr w:type="spellEnd"/>
-      <w:r>
-        <w:rPr>
-          <w:sz w:val="24"/>
-          <w:szCs w:val="24"/>
-        </w:rPr>
-        <w:t xml:space="preserve">, </w:t>
-      </w:r>
-      <w:proofErr w:type="spellStart"/>
-      <w:r>
-        <w:rPr>
-          <w:sz w:val="24"/>
-          <w:szCs w:val="24"/>
-        </w:rPr>
-        <w:t>SeatGeek</w:t>
-      </w:r>
-      <w:proofErr w:type="spellEnd"/>
-      <w:r>
-        <w:rPr>
-          <w:sz w:val="24"/>
-          <w:szCs w:val="24"/>
-        </w:rPr>
-        <w:t xml:space="preserve">, </w:t>
-      </w:r>
-      <w:proofErr w:type="spellStart"/>
-      <w:r>
-        <w:rPr>
-          <w:sz w:val="24"/>
-          <w:szCs w:val="24"/>
-        </w:rPr>
-        <w:t>HelloSign</w:t>
-      </w:r>
-      <w:proofErr w:type="spellEnd"/>
-      <w:r>
-        <w:rPr>
-          <w:sz w:val="24"/>
-          <w:szCs w:val="24"/>
-        </w:rPr>
-        <w:t xml:space="preserve">, </w:t>
-      </w:r>
-      <w:proofErr w:type="spellStart"/>
-      <w:r>
-        <w:rPr>
-          <w:sz w:val="24"/>
-          <w:szCs w:val="24"/>
-        </w:rPr>
-        <w:t>Walmart</w:t>
-      </w:r>
-      <w:proofErr w:type="spellEnd"/>
-      <w:r>
-        <w:rPr>
-          <w:sz w:val="24"/>
-          <w:szCs w:val="24"/>
-        </w:rPr>
-        <w:t xml:space="preserve"> e outros</w:t>
+        <w:t>O React é uma biblioteca JavaScript de código aberto com foco em criar interfaces de usuário em páginas web. É mantido pelo Facebook, Instagram, outras empresas e uma comunidade de desenvolvedores individuais. É utilizado nos sites da Netflix, Imgur, Feedly, Airbnb, SeatGeek, HelloSign, Walmart e outros</w:t>
       </w:r>
       <w:r>
         <w:t>.</w:t>
@@ -4853,19 +4162,11 @@
           <w:sz w:val="24"/>
         </w:rPr>
       </w:pPr>
-      <w:proofErr w:type="spellStart"/>
-      <w:r>
-        <w:rPr>
-          <w:sz w:val="24"/>
-        </w:rPr>
-        <w:t>Alem</w:t>
-      </w:r>
-      <w:proofErr w:type="spellEnd"/>
-      <w:r>
-        <w:rPr>
-          <w:sz w:val="24"/>
-        </w:rPr>
-        <w:t xml:space="preserve"> disso usei outros tipos de linguagem para a construção do layout:</w:t>
+      <w:r>
+        <w:rPr>
+          <w:sz w:val="24"/>
+        </w:rPr>
+        <w:t>Alem disso usei outros tipos de linguagem para a construção do layout:</w:t>
       </w:r>
     </w:p>
     <w:p>
@@ -4903,39 +4204,7 @@
           <w:sz w:val="24"/>
           <w:szCs w:val="24"/>
         </w:rPr>
-        <w:t xml:space="preserve">HTML abreviação para a expressão inglesa </w:t>
-      </w:r>
-      <w:proofErr w:type="spellStart"/>
-      <w:r>
-        <w:rPr>
-          <w:sz w:val="24"/>
-          <w:szCs w:val="24"/>
-        </w:rPr>
-        <w:t>HyperText</w:t>
-      </w:r>
-      <w:proofErr w:type="spellEnd"/>
-      <w:r>
-        <w:rPr>
-          <w:sz w:val="24"/>
-          <w:szCs w:val="24"/>
-        </w:rPr>
-        <w:t xml:space="preserve"> Markup </w:t>
-      </w:r>
-      <w:proofErr w:type="spellStart"/>
-      <w:r>
-        <w:rPr>
-          <w:sz w:val="24"/>
-          <w:szCs w:val="24"/>
-        </w:rPr>
-        <w:t>Language</w:t>
-      </w:r>
-      <w:proofErr w:type="spellEnd"/>
-      <w:r>
-        <w:rPr>
-          <w:sz w:val="24"/>
-          <w:szCs w:val="24"/>
-        </w:rPr>
-        <w:t>, que significa: "Linguagem de Marcação de Hipertexto" é uma linguagem de marcação utilizada na construção de páginas na Web.</w:t>
+        <w:t>HTML abreviação para a expressão inglesa HyperText Markup Language, que significa: "Linguagem de Marcação de Hipertexto" é uma linguagem de marcação utilizada na construção de páginas na Web.</w:t>
       </w:r>
     </w:p>
     <w:p>
@@ -4966,53 +4235,12 @@
         </w:rPr>
         <w:t xml:space="preserve"> </w:t>
       </w:r>
-      <w:proofErr w:type="spellStart"/>
-      <w:r>
-        <w:rPr>
-          <w:sz w:val="24"/>
-          <w:szCs w:val="24"/>
-        </w:rPr>
-        <w:t>Cascading</w:t>
-      </w:r>
-      <w:proofErr w:type="spellEnd"/>
-      <w:r>
-        <w:rPr>
-          <w:sz w:val="24"/>
-          <w:szCs w:val="24"/>
-        </w:rPr>
-        <w:t xml:space="preserve"> </w:t>
-      </w:r>
-      <w:proofErr w:type="spellStart"/>
-      <w:r>
-        <w:rPr>
-          <w:sz w:val="24"/>
-          <w:szCs w:val="24"/>
-        </w:rPr>
-        <w:t>Style</w:t>
-      </w:r>
-      <w:proofErr w:type="spellEnd"/>
-      <w:r>
-        <w:rPr>
-          <w:sz w:val="24"/>
-          <w:szCs w:val="24"/>
-        </w:rPr>
-        <w:t xml:space="preserve"> </w:t>
-      </w:r>
-      <w:proofErr w:type="spellStart"/>
-      <w:r>
-        <w:rPr>
-          <w:sz w:val="24"/>
-          <w:szCs w:val="24"/>
-        </w:rPr>
-        <w:t>Sheets</w:t>
-      </w:r>
-      <w:proofErr w:type="spellEnd"/>
-      <w:r>
-        <w:rPr>
-          <w:sz w:val="24"/>
-          <w:szCs w:val="24"/>
-        </w:rPr>
-        <w:t xml:space="preserve"> é um mecanismo para adicionar estilo a um documento web.</w:t>
+      <w:r>
+        <w:rPr>
+          <w:sz w:val="24"/>
+          <w:szCs w:val="24"/>
+        </w:rPr>
+        <w:t>Cascading Style Sheets é um mecanismo para adicionar estilo a um documento web.</w:t>
       </w:r>
     </w:p>
     <w:p>
@@ -5045,69 +4273,12 @@
         </w:rPr>
         <w:t xml:space="preserve"> </w:t>
       </w:r>
-      <w:proofErr w:type="spellStart"/>
-      <w:r>
-        <w:rPr>
-          <w:sz w:val="24"/>
-          <w:szCs w:val="24"/>
-        </w:rPr>
-        <w:t>JavaScript</w:t>
-      </w:r>
-      <w:proofErr w:type="spellEnd"/>
-      <w:r>
-        <w:rPr>
-          <w:sz w:val="24"/>
-          <w:szCs w:val="24"/>
-        </w:rPr>
-        <w:t xml:space="preserve"> é uma linguagem de programação interpretada estruturada, de script em alto nível com tipagem dinâmica fraca e </w:t>
-      </w:r>
-      <w:proofErr w:type="spellStart"/>
-      <w:r>
-        <w:rPr>
-          <w:sz w:val="24"/>
-          <w:szCs w:val="24"/>
-        </w:rPr>
-        <w:t>multiparadigma</w:t>
-      </w:r>
-      <w:proofErr w:type="spellEnd"/>
-      <w:r>
-        <w:rPr>
-          <w:sz w:val="24"/>
-          <w:szCs w:val="24"/>
-        </w:rPr>
-        <w:t xml:space="preserve">. Juntamente com HTML e CSS, o </w:t>
-      </w:r>
-      <w:proofErr w:type="spellStart"/>
-      <w:r>
-        <w:rPr>
-          <w:sz w:val="24"/>
-          <w:szCs w:val="24"/>
-        </w:rPr>
-        <w:t>JavaScript</w:t>
-      </w:r>
-      <w:proofErr w:type="spellEnd"/>
-      <w:r>
-        <w:rPr>
-          <w:sz w:val="24"/>
-          <w:szCs w:val="24"/>
-        </w:rPr>
-        <w:t xml:space="preserve"> é uma das três principais tecnologias da World </w:t>
-      </w:r>
-      <w:proofErr w:type="spellStart"/>
-      <w:r>
-        <w:rPr>
-          <w:sz w:val="24"/>
-          <w:szCs w:val="24"/>
-        </w:rPr>
-        <w:t>Wide</w:t>
-      </w:r>
-      <w:proofErr w:type="spellEnd"/>
-      <w:r>
-        <w:rPr>
-          <w:sz w:val="24"/>
-          <w:szCs w:val="24"/>
-        </w:rPr>
-        <w:t xml:space="preserve"> Web.</w:t>
+      <w:r>
+        <w:rPr>
+          <w:sz w:val="24"/>
+          <w:szCs w:val="24"/>
+        </w:rPr>
+        <w:t>JavaScript é uma linguagem de programação interpretada estruturada, de script em alto nível com tipagem dinâmica fraca e multiparadigma. Juntamente com HTML e CSS, o JavaScript é uma das três principais tecnologias da World Wide Web.</w:t>
       </w:r>
     </w:p>
     <w:p>
@@ -5134,27 +4305,7 @@
         <w:rPr>
           <w:sz w:val="24"/>
         </w:rPr>
-        <w:t xml:space="preserve">Passo a passo de como executar e testar </w:t>
-      </w:r>
-      <w:r>
-        <w:rPr>
-          <w:sz w:val="24"/>
-        </w:rPr>
-        <w:t>o Front-</w:t>
-      </w:r>
-      <w:proofErr w:type="spellStart"/>
-      <w:r>
-        <w:rPr>
-          <w:sz w:val="24"/>
-        </w:rPr>
-        <w:t>end</w:t>
-      </w:r>
-      <w:proofErr w:type="spellEnd"/>
-      <w:r>
-        <w:rPr>
-          <w:sz w:val="24"/>
-        </w:rPr>
-        <w:t>:</w:t>
+        <w:t>Passo a passo de como executar e testar o Front-end:</w:t>
       </w:r>
     </w:p>
     <w:p>
@@ -5262,23 +4413,7 @@
           <w:szCs w:val="24"/>
         </w:rPr>
         <w:lastRenderedPageBreak/>
-        <w:t xml:space="preserve">-Clique em </w:t>
-      </w:r>
-      <w:proofErr w:type="spellStart"/>
-      <w:r>
-        <w:rPr>
-          <w:sz w:val="24"/>
-          <w:szCs w:val="24"/>
-        </w:rPr>
-        <w:t>sp_medical_group</w:t>
-      </w:r>
-      <w:proofErr w:type="spellEnd"/>
-      <w:r>
-        <w:rPr>
-          <w:sz w:val="24"/>
-          <w:szCs w:val="24"/>
-        </w:rPr>
-        <w:t>.</w:t>
+        <w:t>-Clique em sp_medical_group.</w:t>
       </w:r>
     </w:p>
     <w:p>
@@ -5359,21 +4494,7 @@
         <w:rPr>
           <w:sz w:val="24"/>
         </w:rPr>
-        <w:t xml:space="preserve">Clique com o botão direito do mouse e abra com o Visual Studio </w:t>
-      </w:r>
-      <w:proofErr w:type="spellStart"/>
-      <w:r>
-        <w:rPr>
-          <w:sz w:val="24"/>
-        </w:rPr>
-        <w:t>Code</w:t>
-      </w:r>
-      <w:proofErr w:type="spellEnd"/>
-      <w:r>
-        <w:rPr>
-          <w:sz w:val="24"/>
-        </w:rPr>
-        <w:t>.</w:t>
+        <w:t>Clique com o botão direito do mouse e abra com o Visual Studio Code.</w:t>
       </w:r>
     </w:p>
     <w:p>
@@ -5389,21 +4510,7 @@
         <w:rPr>
           <w:sz w:val="24"/>
         </w:rPr>
-        <w:t xml:space="preserve">-Ao abrir o Visual Studio </w:t>
-      </w:r>
-      <w:proofErr w:type="spellStart"/>
-      <w:r>
-        <w:rPr>
-          <w:sz w:val="24"/>
-        </w:rPr>
-        <w:t>Code</w:t>
-      </w:r>
-      <w:proofErr w:type="spellEnd"/>
-      <w:r>
-        <w:rPr>
-          <w:sz w:val="24"/>
-        </w:rPr>
-        <w:t xml:space="preserve"> abra um novo terminal</w:t>
+        <w:t>-Ao abrir o Visual Studio Code abra um novo terminal</w:t>
       </w:r>
     </w:p>
     <w:p>
@@ -5498,23 +4605,7 @@
           <w:sz w:val="24"/>
           <w:szCs w:val="24"/>
         </w:rPr>
-        <w:t xml:space="preserve">para rodar o projeto digite no terminal </w:t>
-      </w:r>
-      <w:proofErr w:type="spellStart"/>
-      <w:r>
-        <w:rPr>
-          <w:sz w:val="24"/>
-          <w:szCs w:val="24"/>
-        </w:rPr>
-        <w:t>npm</w:t>
-      </w:r>
-      <w:proofErr w:type="spellEnd"/>
-      <w:r>
-        <w:rPr>
-          <w:sz w:val="24"/>
-          <w:szCs w:val="24"/>
-        </w:rPr>
-        <w:t xml:space="preserve"> start</w:t>
+        <w:t>para rodar o projeto digite no terminal npm start</w:t>
       </w:r>
       <w:r>
         <w:rPr>
@@ -5536,23 +4627,7 @@
           <w:sz w:val="24"/>
           <w:szCs w:val="24"/>
         </w:rPr>
-        <w:t xml:space="preserve">- Após isso seu projeto abrira em uma nova janela do seu navegador, cujo a URL </w:t>
-      </w:r>
-      <w:proofErr w:type="spellStart"/>
-      <w:r>
-        <w:rPr>
-          <w:sz w:val="24"/>
-          <w:szCs w:val="24"/>
-        </w:rPr>
-        <w:t>sera</w:t>
-      </w:r>
-      <w:proofErr w:type="spellEnd"/>
-      <w:r>
-        <w:rPr>
-          <w:sz w:val="24"/>
-          <w:szCs w:val="24"/>
-        </w:rPr>
-        <w:t xml:space="preserve"> http//localhost:5000</w:t>
+        <w:t>- Após isso seu projeto abrira em uma nova janela do seu navegador, cujo a URL sera http//localhost:5000</w:t>
       </w:r>
     </w:p>
     <w:p>
@@ -5705,8 +4780,6 @@
       <w:r>
         <w:t>Funcionalidades:</w:t>
       </w:r>
-      <w:bookmarkStart w:id="17" w:name="_GoBack"/>
-      <w:bookmarkEnd w:id="17"/>
     </w:p>
     <w:p>
       <w:pPr>
@@ -6201,121 +5274,1025 @@
     </w:p>
     <w:p>
       <w:pPr>
-        <w:rPr>
-          <w:sz w:val="24"/>
-          <w:szCs w:val="24"/>
-        </w:rPr>
-      </w:pPr>
-      <w:r>
-        <w:rPr>
-          <w:sz w:val="24"/>
-          <w:szCs w:val="24"/>
-        </w:rPr>
-        <w:t>1. Listagem de consultas;</w:t>
+        <w:pStyle w:val="PargrafodaLista"/>
+        <w:numPr>
+          <w:ilvl w:val="0"/>
+          <w:numId w:val="11"/>
+        </w:numPr>
+        <w:rPr>
+          <w:sz w:val="24"/>
+          <w:szCs w:val="24"/>
+        </w:rPr>
+      </w:pPr>
+      <w:r>
+        <w:rPr>
+          <w:sz w:val="24"/>
+          <w:szCs w:val="24"/>
+        </w:rPr>
+        <w:t>Listagem de consultas;</w:t>
+      </w:r>
+    </w:p>
+    <w:p>
+      <w:pPr>
+        <w:rPr>
+          <w:sz w:val="24"/>
+          <w:szCs w:val="24"/>
+        </w:rPr>
+      </w:pPr>
+    </w:p>
+    <w:p>
+      <w:pPr>
+        <w:rPr>
+          <w:sz w:val="24"/>
+          <w:szCs w:val="24"/>
+        </w:rPr>
+      </w:pPr>
+    </w:p>
+    <w:p>
+      <w:pPr>
+        <w:pStyle w:val="Ttulo1"/>
+      </w:pPr>
+      <w:r>
+        <w:t>Mobile</w:t>
+      </w:r>
+    </w:p>
+    <w:p>
+      <w:pPr>
+        <w:spacing w:line="276" w:lineRule="auto"/>
+        <w:ind w:left="-5" w:hanging="10"/>
+        <w:jc w:val="both"/>
+        <w:rPr>
+          <w:sz w:val="24"/>
+        </w:rPr>
+      </w:pPr>
+      <w:r>
+        <w:rPr>
+          <w:sz w:val="24"/>
+        </w:rPr>
+        <w:t>Utilizei o React</w:t>
+      </w:r>
+      <w:r>
+        <w:rPr>
+          <w:sz w:val="24"/>
+        </w:rPr>
+        <w:t>-Native</w:t>
+      </w:r>
+      <w:r>
+        <w:rPr>
+          <w:sz w:val="24"/>
+        </w:rPr>
+        <w:t xml:space="preserve"> para a montagem do</w:t>
+      </w:r>
+      <w:r>
+        <w:rPr>
+          <w:sz w:val="24"/>
+        </w:rPr>
+        <w:t xml:space="preserve"> App Android</w:t>
+      </w:r>
+      <w:r>
+        <w:rPr>
+          <w:sz w:val="24"/>
+        </w:rPr>
+        <w:t xml:space="preserve">, utilizando </w:t>
+      </w:r>
+      <w:r>
+        <w:rPr>
+          <w:sz w:val="24"/>
+        </w:rPr>
+        <w:t>Microsoft Visual Studio</w:t>
+      </w:r>
+      <w:r>
+        <w:rPr>
+          <w:sz w:val="24"/>
+        </w:rPr>
+        <w:t xml:space="preserve"> Code</w:t>
+      </w:r>
+      <w:r>
+        <w:rPr>
+          <w:sz w:val="24"/>
+        </w:rPr>
+        <w:t xml:space="preserve"> e Android Studio</w:t>
+      </w:r>
+      <w:r>
+        <w:rPr>
+          <w:sz w:val="24"/>
+        </w:rPr>
+        <w:t>.</w:t>
+      </w:r>
+    </w:p>
+    <w:p>
+      <w:pPr>
+        <w:spacing w:line="276" w:lineRule="auto"/>
+        <w:ind w:left="-5" w:hanging="10"/>
+        <w:jc w:val="both"/>
+        <w:rPr>
+          <w:sz w:val="24"/>
+        </w:rPr>
+      </w:pPr>
+      <w:r>
+        <w:rPr>
+          <w:sz w:val="24"/>
+        </w:rPr>
+        <w:t>React Native é uma biblioteca Javascript criada pelo Facebook. É usada para desenvolver aplicativos para os sistemas Android e iOS de forma nativa</w:t>
+      </w:r>
+      <w:r>
+        <w:rPr>
+          <w:sz w:val="24"/>
+        </w:rPr>
+        <w:t>.</w:t>
+      </w:r>
+    </w:p>
+    <w:p>
+      <w:pPr>
+        <w:spacing w:line="276" w:lineRule="auto"/>
+        <w:ind w:left="-5" w:hanging="10"/>
+        <w:jc w:val="both"/>
+        <w:rPr>
+          <w:sz w:val="24"/>
+        </w:rPr>
+      </w:pPr>
+      <w:r>
+        <w:rPr>
+          <w:sz w:val="24"/>
+        </w:rPr>
+        <w:t>Além disso use</w:t>
+      </w:r>
+      <w:r>
+        <w:rPr>
+          <w:sz w:val="24"/>
+        </w:rPr>
+        <w:t>i alguns pacotes que o React-native oferece para termos uma usabilidade mais tranquila, como:</w:t>
+      </w:r>
+    </w:p>
+    <w:p>
+      <w:pPr>
+        <w:spacing w:line="276" w:lineRule="auto"/>
+        <w:ind w:left="-5" w:hanging="10"/>
+        <w:jc w:val="both"/>
+        <w:rPr>
+          <w:sz w:val="24"/>
+        </w:rPr>
+      </w:pPr>
+      <w:r>
+        <w:rPr>
+          <w:b/>
+          <w:bCs/>
+          <w:sz w:val="24"/>
+        </w:rPr>
+        <w:t>React-navigation</w:t>
+      </w:r>
+      <w:r>
+        <w:rPr>
+          <w:sz w:val="24"/>
+        </w:rPr>
+        <w:t xml:space="preserve"> -</w:t>
+      </w:r>
+      <w:r>
+        <w:t xml:space="preserve"> </w:t>
+      </w:r>
+      <w:r>
+        <w:rPr>
+          <w:sz w:val="24"/>
+        </w:rPr>
+        <w:t>React Navigation é uma biblioteca popular para roteamento e navegação em uma aplicação React Native.</w:t>
+      </w:r>
+    </w:p>
+    <w:p>
+      <w:pPr>
+        <w:spacing w:line="276" w:lineRule="auto"/>
+        <w:ind w:left="-5" w:hanging="10"/>
+        <w:jc w:val="both"/>
+        <w:rPr>
+          <w:b/>
+          <w:bCs/>
+          <w:sz w:val="24"/>
+        </w:rPr>
+      </w:pPr>
+      <w:r>
+        <w:rPr>
+          <w:b/>
+          <w:bCs/>
+          <w:sz w:val="24"/>
+        </w:rPr>
+        <w:t>R</w:t>
+      </w:r>
+      <w:r>
+        <w:rPr>
+          <w:b/>
+          <w:bCs/>
+          <w:sz w:val="24"/>
+        </w:rPr>
+        <w:t>eact-native-async-storage</w:t>
+      </w:r>
+      <w:r>
+        <w:rPr>
+          <w:b/>
+          <w:bCs/>
+          <w:sz w:val="24"/>
+        </w:rPr>
+        <w:t>-</w:t>
+      </w:r>
+      <w:r>
+        <w:t xml:space="preserve"> </w:t>
+      </w:r>
+      <w:r>
+        <w:rPr>
+          <w:b/>
+          <w:bCs/>
+          <w:sz w:val="24"/>
+        </w:rPr>
+        <w:t>AsyncStorage</w:t>
+      </w:r>
+      <w:r>
+        <w:rPr>
+          <w:sz w:val="24"/>
+        </w:rPr>
+        <w:t xml:space="preserve"> é uma API nativa do React Native, utilizada para armazenar dados persistentes no dispositivo. É uma forma de salvar dados no formato chave e valor . Os dados salvos com a API AsyncStorage, são asyncronos, com isso retornam um Promisse, e em caso de erro retorna um Error</w:t>
+      </w:r>
+      <w:r>
+        <w:rPr>
+          <w:b/>
+          <w:bCs/>
+          <w:sz w:val="24"/>
+        </w:rPr>
+        <w:t>.</w:t>
+      </w:r>
+    </w:p>
+    <w:p>
+      <w:pPr>
+        <w:spacing w:line="276" w:lineRule="auto"/>
+        <w:ind w:left="-5" w:hanging="10"/>
+        <w:jc w:val="both"/>
+        <w:rPr>
+          <w:sz w:val="24"/>
+        </w:rPr>
+      </w:pPr>
+      <w:r>
+        <w:rPr>
+          <w:sz w:val="24"/>
+        </w:rPr>
+        <w:t>Passo a passo de como executar e testar o</w:t>
+      </w:r>
+      <w:r>
+        <w:rPr>
+          <w:sz w:val="24"/>
+        </w:rPr>
+        <w:t xml:space="preserve"> App Android</w:t>
+      </w:r>
+      <w:r>
+        <w:rPr>
+          <w:sz w:val="24"/>
+        </w:rPr>
+        <w:t>:</w:t>
+      </w:r>
+    </w:p>
+    <w:p>
+      <w:pPr>
+        <w:spacing w:line="276" w:lineRule="auto"/>
+        <w:ind w:left="-5" w:hanging="10"/>
+        <w:jc w:val="both"/>
+        <w:rPr>
+          <w:sz w:val="24"/>
+        </w:rPr>
+      </w:pPr>
+      <w:r>
+        <w:rPr>
+          <w:sz w:val="24"/>
+        </w:rPr>
+        <w:t>- Clone o repositório.</w:t>
+      </w:r>
+    </w:p>
+    <w:p>
+      <w:pPr>
+        <w:spacing w:line="276" w:lineRule="auto"/>
+        <w:ind w:left="-5" w:hanging="10"/>
+        <w:jc w:val="both"/>
+        <w:rPr>
+          <w:sz w:val="24"/>
+        </w:rPr>
+      </w:pPr>
+      <w:r>
+        <w:rPr>
+          <w:sz w:val="24"/>
+        </w:rPr>
+        <w:t>- Clique em Mobile na pasta.</w:t>
+      </w:r>
+    </w:p>
+    <w:p>
+      <w:pPr>
+        <w:spacing w:line="276" w:lineRule="auto"/>
+        <w:ind w:left="-5" w:hanging="10"/>
+        <w:jc w:val="both"/>
+        <w:rPr>
+          <w:sz w:val="24"/>
+        </w:rPr>
+      </w:pPr>
+      <w:r>
+        <w:rPr>
+          <w:noProof/>
+          <w:sz w:val="24"/>
+        </w:rPr>
+        <w:lastRenderedPageBreak/>
+        <w:drawing>
+          <wp:inline distT="0" distB="0" distL="0" distR="0" wp14:anchorId="1C7703DA" wp14:editId="6F01F82E">
+            <wp:extent cx="5405120" cy="2484120"/>
+            <wp:effectExtent l="0" t="0" r="5080" b="0"/>
+            <wp:docPr id="13" name="Imagem 13"/>
+            <wp:cNvGraphicFramePr>
+              <a:graphicFrameLocks xmlns:a="http://schemas.openxmlformats.org/drawingml/2006/main" noChangeAspect="1"/>
+            </wp:cNvGraphicFramePr>
+            <a:graphic xmlns:a="http://schemas.openxmlformats.org/drawingml/2006/main">
+              <a:graphicData uri="http://schemas.openxmlformats.org/drawingml/2006/picture">
+                <pic:pic xmlns:pic="http://schemas.openxmlformats.org/drawingml/2006/picture">
+                  <pic:nvPicPr>
+                    <pic:cNvPr id="13" name="Imagem 13"/>
+                    <pic:cNvPicPr/>
+                  </pic:nvPicPr>
+                  <pic:blipFill>
+                    <a:blip r:embed="rId18">
+                      <a:extLst>
+                        <a:ext uri="{28A0092B-C50C-407E-A947-70E740481C1C}">
+                          <a14:useLocalDpi xmlns:a14="http://schemas.microsoft.com/office/drawing/2010/main" val="0"/>
+                        </a:ext>
+                      </a:extLst>
+                    </a:blip>
+                    <a:stretch>
+                      <a:fillRect/>
+                    </a:stretch>
+                  </pic:blipFill>
+                  <pic:spPr>
+                    <a:xfrm>
+                      <a:off x="0" y="0"/>
+                      <a:ext cx="5405120" cy="2484120"/>
+                    </a:xfrm>
+                    <a:prstGeom prst="rect">
+                      <a:avLst/>
+                    </a:prstGeom>
+                  </pic:spPr>
+                </pic:pic>
+              </a:graphicData>
+            </a:graphic>
+          </wp:inline>
+        </w:drawing>
+      </w:r>
+    </w:p>
+    <w:p>
+      <w:pPr>
+        <w:spacing w:line="276" w:lineRule="auto"/>
+        <w:ind w:left="-5" w:hanging="10"/>
+        <w:jc w:val="both"/>
+        <w:rPr>
+          <w:b/>
+          <w:bCs/>
+          <w:sz w:val="24"/>
+        </w:rPr>
+      </w:pPr>
+    </w:p>
+    <w:p>
+      <w:pPr>
+        <w:spacing w:line="276" w:lineRule="auto"/>
+        <w:ind w:left="-5" w:hanging="10"/>
+        <w:jc w:val="both"/>
+        <w:rPr>
+          <w:sz w:val="24"/>
+        </w:rPr>
+      </w:pPr>
+      <w:r>
+        <w:rPr>
+          <w:sz w:val="24"/>
+        </w:rPr>
+        <w:t>- Abra a pasta SpmedicalGroup.</w:t>
+      </w:r>
+    </w:p>
+    <w:p>
+      <w:pPr>
+        <w:spacing w:line="276" w:lineRule="auto"/>
+        <w:ind w:left="-5" w:hanging="10"/>
+        <w:jc w:val="both"/>
+        <w:rPr>
+          <w:sz w:val="24"/>
+        </w:rPr>
+      </w:pPr>
+      <w:r>
+        <w:rPr>
+          <w:sz w:val="24"/>
+        </w:rPr>
+        <w:t>- Você já ira conseguir ver a estrutura do projeto.</w:t>
+      </w:r>
+    </w:p>
+    <w:p>
+      <w:pPr>
+        <w:spacing w:line="276" w:lineRule="auto"/>
+        <w:ind w:left="-5" w:hanging="10"/>
+        <w:jc w:val="both"/>
+        <w:rPr>
+          <w:sz w:val="24"/>
+        </w:rPr>
+      </w:pPr>
+      <w:r>
+        <w:rPr>
+          <w:sz w:val="24"/>
+        </w:rPr>
+        <w:t>- Clique na parte de cima ( no caminho da pasta ).</w:t>
+      </w:r>
+    </w:p>
+    <w:p>
+      <w:pPr>
+        <w:spacing w:line="276" w:lineRule="auto"/>
+        <w:ind w:left="-5" w:hanging="10"/>
+        <w:jc w:val="both"/>
+        <w:rPr>
+          <w:sz w:val="24"/>
+        </w:rPr>
+      </w:pPr>
+      <w:r>
+        <w:rPr>
+          <w:noProof/>
+          <w:sz w:val="24"/>
+        </w:rPr>
+        <w:drawing>
+          <wp:inline distT="0" distB="0" distL="0" distR="0" wp14:anchorId="3C703C34" wp14:editId="5F2D1C57">
+            <wp:extent cx="5405120" cy="2484120"/>
+            <wp:effectExtent l="0" t="0" r="5080" b="0"/>
+            <wp:docPr id="14" name="Imagem 14"/>
+            <wp:cNvGraphicFramePr>
+              <a:graphicFrameLocks xmlns:a="http://schemas.openxmlformats.org/drawingml/2006/main" noChangeAspect="1"/>
+            </wp:cNvGraphicFramePr>
+            <a:graphic xmlns:a="http://schemas.openxmlformats.org/drawingml/2006/main">
+              <a:graphicData uri="http://schemas.openxmlformats.org/drawingml/2006/picture">
+                <pic:pic xmlns:pic="http://schemas.openxmlformats.org/drawingml/2006/picture">
+                  <pic:nvPicPr>
+                    <pic:cNvPr id="14" name="Imagem 14"/>
+                    <pic:cNvPicPr/>
+                  </pic:nvPicPr>
+                  <pic:blipFill>
+                    <a:blip r:embed="rId19">
+                      <a:extLst>
+                        <a:ext uri="{28A0092B-C50C-407E-A947-70E740481C1C}">
+                          <a14:useLocalDpi xmlns:a14="http://schemas.microsoft.com/office/drawing/2010/main" val="0"/>
+                        </a:ext>
+                      </a:extLst>
+                    </a:blip>
+                    <a:stretch>
+                      <a:fillRect/>
+                    </a:stretch>
+                  </pic:blipFill>
+                  <pic:spPr>
+                    <a:xfrm>
+                      <a:off x="0" y="0"/>
+                      <a:ext cx="5405120" cy="2484120"/>
+                    </a:xfrm>
+                    <a:prstGeom prst="rect">
+                      <a:avLst/>
+                    </a:prstGeom>
+                  </pic:spPr>
+                </pic:pic>
+              </a:graphicData>
+            </a:graphic>
+          </wp:inline>
+        </w:drawing>
+      </w:r>
+    </w:p>
+    <w:p>
+      <w:pPr>
+        <w:spacing w:line="276" w:lineRule="auto"/>
+        <w:ind w:left="-5" w:hanging="10"/>
+        <w:jc w:val="both"/>
+        <w:rPr>
+          <w:b/>
+          <w:bCs/>
+          <w:sz w:val="24"/>
+        </w:rPr>
+      </w:pPr>
+    </w:p>
+    <w:p>
+      <w:pPr>
+        <w:spacing w:line="276" w:lineRule="auto"/>
+        <w:ind w:left="-5" w:hanging="10"/>
+        <w:jc w:val="both"/>
+        <w:rPr>
+          <w:sz w:val="24"/>
+        </w:rPr>
+      </w:pPr>
+      <w:r>
+        <w:rPr>
+          <w:sz w:val="24"/>
+        </w:rPr>
+        <w:t>- Digite cmd e de enter logo em seguida.</w:t>
+      </w:r>
+    </w:p>
+    <w:p>
+      <w:pPr>
+        <w:spacing w:line="276" w:lineRule="auto"/>
+        <w:ind w:left="-5" w:hanging="10"/>
+        <w:jc w:val="both"/>
+        <w:rPr>
+          <w:sz w:val="24"/>
+        </w:rPr>
+      </w:pPr>
+      <w:r>
+        <w:rPr>
+          <w:sz w:val="24"/>
+        </w:rPr>
+        <w:t>- Abrira essa página.</w:t>
+      </w:r>
+    </w:p>
+    <w:p>
+      <w:pPr>
+        <w:spacing w:line="276" w:lineRule="auto"/>
+        <w:ind w:left="-5" w:hanging="10"/>
+        <w:jc w:val="both"/>
+        <w:rPr>
+          <w:sz w:val="24"/>
+        </w:rPr>
+      </w:pPr>
+      <w:r>
+        <w:rPr>
+          <w:noProof/>
+          <w:sz w:val="24"/>
+        </w:rPr>
+        <w:lastRenderedPageBreak/>
+        <w:drawing>
+          <wp:inline distT="0" distB="0" distL="0" distR="0" wp14:anchorId="2141CDF9" wp14:editId="122A6242">
+            <wp:extent cx="5405120" cy="2314575"/>
+            <wp:effectExtent l="0" t="0" r="5080" b="9525"/>
+            <wp:docPr id="15" name="Imagem 15"/>
+            <wp:cNvGraphicFramePr>
+              <a:graphicFrameLocks xmlns:a="http://schemas.openxmlformats.org/drawingml/2006/main" noChangeAspect="1"/>
+            </wp:cNvGraphicFramePr>
+            <a:graphic xmlns:a="http://schemas.openxmlformats.org/drawingml/2006/main">
+              <a:graphicData uri="http://schemas.openxmlformats.org/drawingml/2006/picture">
+                <pic:pic xmlns:pic="http://schemas.openxmlformats.org/drawingml/2006/picture">
+                  <pic:nvPicPr>
+                    <pic:cNvPr id="15" name="Imagem 15"/>
+                    <pic:cNvPicPr/>
+                  </pic:nvPicPr>
+                  <pic:blipFill>
+                    <a:blip r:embed="rId20">
+                      <a:extLst>
+                        <a:ext uri="{28A0092B-C50C-407E-A947-70E740481C1C}">
+                          <a14:useLocalDpi xmlns:a14="http://schemas.microsoft.com/office/drawing/2010/main" val="0"/>
+                        </a:ext>
+                      </a:extLst>
+                    </a:blip>
+                    <a:stretch>
+                      <a:fillRect/>
+                    </a:stretch>
+                  </pic:blipFill>
+                  <pic:spPr>
+                    <a:xfrm>
+                      <a:off x="0" y="0"/>
+                      <a:ext cx="5405120" cy="2314575"/>
+                    </a:xfrm>
+                    <a:prstGeom prst="rect">
+                      <a:avLst/>
+                    </a:prstGeom>
+                  </pic:spPr>
+                </pic:pic>
+              </a:graphicData>
+            </a:graphic>
+          </wp:inline>
+        </w:drawing>
+      </w:r>
+    </w:p>
+    <w:p>
+      <w:pPr>
+        <w:spacing w:line="276" w:lineRule="auto"/>
+        <w:ind w:left="-5" w:hanging="10"/>
+        <w:jc w:val="both"/>
+        <w:rPr>
+          <w:sz w:val="24"/>
+        </w:rPr>
+      </w:pPr>
+    </w:p>
+    <w:p>
+      <w:pPr>
+        <w:spacing w:line="276" w:lineRule="auto"/>
+        <w:ind w:left="-5" w:hanging="10"/>
+        <w:jc w:val="both"/>
+        <w:rPr>
+          <w:sz w:val="24"/>
+        </w:rPr>
+      </w:pPr>
+      <w:r>
+        <w:rPr>
+          <w:sz w:val="24"/>
+        </w:rPr>
+        <w:t>- Confira se o caminho da pasta esta certo.</w:t>
+      </w:r>
+    </w:p>
+    <w:p>
+      <w:pPr>
+        <w:spacing w:line="276" w:lineRule="auto"/>
+        <w:ind w:left="-5" w:hanging="10"/>
+        <w:jc w:val="both"/>
+        <w:rPr>
+          <w:sz w:val="24"/>
+        </w:rPr>
+      </w:pPr>
+      <w:r>
+        <w:rPr>
+          <w:sz w:val="24"/>
+        </w:rPr>
+        <w:t>- Após isso digite npx</w:t>
+      </w:r>
+      <w:r>
+        <w:rPr>
+          <w:sz w:val="24"/>
+        </w:rPr>
+        <w:t xml:space="preserve"> react-native run-android e logo após de enter.</w:t>
+      </w:r>
+    </w:p>
+    <w:p>
+      <w:pPr>
+        <w:spacing w:line="276" w:lineRule="auto"/>
+        <w:ind w:left="-5" w:hanging="10"/>
+        <w:jc w:val="both"/>
+        <w:rPr>
+          <w:sz w:val="24"/>
+        </w:rPr>
+      </w:pPr>
+      <w:r>
+        <w:rPr>
+          <w:sz w:val="24"/>
+        </w:rPr>
+        <w:t>- Espere até o Android Studio abrir, e abrir o App.</w:t>
+      </w:r>
+    </w:p>
+    <w:p>
+      <w:pPr>
+        <w:spacing w:line="276" w:lineRule="auto"/>
+        <w:ind w:left="-5" w:hanging="10"/>
+        <w:jc w:val="both"/>
+        <w:rPr>
+          <w:sz w:val="24"/>
+        </w:rPr>
+      </w:pPr>
+      <w:r>
+        <w:rPr>
+          <w:noProof/>
+          <w:sz w:val="24"/>
+        </w:rPr>
+        <w:drawing>
+          <wp:inline distT="0" distB="0" distL="0" distR="0" wp14:anchorId="16FB0901" wp14:editId="618F1A34">
+            <wp:extent cx="1847850" cy="3614908"/>
+            <wp:effectExtent l="0" t="0" r="0" b="5080"/>
+            <wp:docPr id="17" name="Imagem 17"/>
+            <wp:cNvGraphicFramePr>
+              <a:graphicFrameLocks xmlns:a="http://schemas.openxmlformats.org/drawingml/2006/main" noChangeAspect="1"/>
+            </wp:cNvGraphicFramePr>
+            <a:graphic xmlns:a="http://schemas.openxmlformats.org/drawingml/2006/main">
+              <a:graphicData uri="http://schemas.openxmlformats.org/drawingml/2006/picture">
+                <pic:pic xmlns:pic="http://schemas.openxmlformats.org/drawingml/2006/picture">
+                  <pic:nvPicPr>
+                    <pic:cNvPr id="17" name="Imagem 17"/>
+                    <pic:cNvPicPr/>
+                  </pic:nvPicPr>
+                  <pic:blipFill>
+                    <a:blip r:embed="rId21">
+                      <a:extLst>
+                        <a:ext uri="{28A0092B-C50C-407E-A947-70E740481C1C}">
+                          <a14:useLocalDpi xmlns:a14="http://schemas.microsoft.com/office/drawing/2010/main" val="0"/>
+                        </a:ext>
+                      </a:extLst>
+                    </a:blip>
+                    <a:stretch>
+                      <a:fillRect/>
+                    </a:stretch>
+                  </pic:blipFill>
+                  <pic:spPr>
+                    <a:xfrm>
+                      <a:off x="0" y="0"/>
+                      <a:ext cx="1870627" cy="3659466"/>
+                    </a:xfrm>
+                    <a:prstGeom prst="rect">
+                      <a:avLst/>
+                    </a:prstGeom>
+                  </pic:spPr>
+                </pic:pic>
+              </a:graphicData>
+            </a:graphic>
+          </wp:inline>
+        </w:drawing>
+      </w:r>
+    </w:p>
+    <w:p>
+      <w:pPr>
+        <w:spacing w:line="276" w:lineRule="auto"/>
+        <w:ind w:left="-5" w:hanging="10"/>
+        <w:jc w:val="both"/>
+        <w:rPr>
+          <w:sz w:val="24"/>
+        </w:rPr>
+      </w:pPr>
+      <w:r>
+        <w:rPr>
+          <w:sz w:val="24"/>
+        </w:rPr>
+        <w:t>- Não esqueça de rodar a Api e conferi o seu Banco de Dados</w:t>
+      </w:r>
+    </w:p>
+    <w:p>
+      <w:pPr>
+        <w:spacing w:line="276" w:lineRule="auto"/>
+        <w:ind w:left="-5" w:hanging="10"/>
+        <w:jc w:val="both"/>
+        <w:rPr>
+          <w:sz w:val="24"/>
+        </w:rPr>
+      </w:pPr>
+      <w:r>
+        <w:rPr>
+          <w:sz w:val="24"/>
+        </w:rPr>
+        <w:t>-Para que a Api rode no Android, vá na pasta src/sevices/api.js</w:t>
+      </w:r>
+    </w:p>
+    <w:p>
+      <w:pPr>
+        <w:spacing w:line="276" w:lineRule="auto"/>
+        <w:ind w:left="-5" w:hanging="10"/>
+        <w:jc w:val="both"/>
+        <w:rPr>
+          <w:sz w:val="24"/>
+        </w:rPr>
+      </w:pPr>
+      <w:r>
+        <w:rPr>
+          <w:sz w:val="24"/>
+        </w:rPr>
+        <w:t>- E verifique se o ip</w:t>
+      </w:r>
+      <w:r>
+        <w:rPr>
+          <w:sz w:val="24"/>
+        </w:rPr>
+        <w:t xml:space="preserve"> é o da sua maquina</w:t>
+      </w:r>
+    </w:p>
+    <w:p>
+      <w:pPr>
+        <w:spacing w:line="276" w:lineRule="auto"/>
+        <w:ind w:left="-5" w:hanging="10"/>
+        <w:jc w:val="both"/>
+        <w:rPr>
+          <w:sz w:val="24"/>
+        </w:rPr>
+      </w:pPr>
+      <w:r>
+        <w:rPr>
+          <w:noProof/>
+          <w:sz w:val="24"/>
+        </w:rPr>
+        <w:lastRenderedPageBreak/>
+        <w:drawing>
+          <wp:inline distT="0" distB="0" distL="0" distR="0" wp14:anchorId="27E5A4C5" wp14:editId="115E4417">
+            <wp:extent cx="5353050" cy="3251953"/>
+            <wp:effectExtent l="0" t="0" r="0" b="5715"/>
+            <wp:docPr id="20" name="Imagem 20"/>
+            <wp:cNvGraphicFramePr>
+              <a:graphicFrameLocks xmlns:a="http://schemas.openxmlformats.org/drawingml/2006/main" noChangeAspect="1"/>
+            </wp:cNvGraphicFramePr>
+            <a:graphic xmlns:a="http://schemas.openxmlformats.org/drawingml/2006/main">
+              <a:graphicData uri="http://schemas.openxmlformats.org/drawingml/2006/picture">
+                <pic:pic xmlns:pic="http://schemas.openxmlformats.org/drawingml/2006/picture">
+                  <pic:nvPicPr>
+                    <pic:cNvPr id="20" name="Imagem 20"/>
+                    <pic:cNvPicPr/>
+                  </pic:nvPicPr>
+                  <pic:blipFill>
+                    <a:blip r:embed="rId22">
+                      <a:extLst>
+                        <a:ext uri="{28A0092B-C50C-407E-A947-70E740481C1C}">
+                          <a14:useLocalDpi xmlns:a14="http://schemas.microsoft.com/office/drawing/2010/main" val="0"/>
+                        </a:ext>
+                      </a:extLst>
+                    </a:blip>
+                    <a:stretch>
+                      <a:fillRect/>
+                    </a:stretch>
+                  </pic:blipFill>
+                  <pic:spPr>
+                    <a:xfrm>
+                      <a:off x="0" y="0"/>
+                      <a:ext cx="5365804" cy="3259701"/>
+                    </a:xfrm>
+                    <a:prstGeom prst="rect">
+                      <a:avLst/>
+                    </a:prstGeom>
+                  </pic:spPr>
+                </pic:pic>
+              </a:graphicData>
+            </a:graphic>
+          </wp:inline>
+        </w:drawing>
+      </w:r>
+    </w:p>
+    <w:p>
+      <w:pPr>
+        <w:rPr>
+          <w:sz w:val="24"/>
+          <w:szCs w:val="24"/>
+        </w:rPr>
+      </w:pPr>
+      <w:r>
+        <w:rPr>
+          <w:sz w:val="24"/>
+          <w:szCs w:val="24"/>
+        </w:rPr>
+        <w:t>-Para v</w:t>
+      </w:r>
+      <w:r>
+        <w:rPr>
+          <w:sz w:val="24"/>
+          <w:szCs w:val="24"/>
+        </w:rPr>
+        <w:t>ocê</w:t>
+      </w:r>
+      <w:r>
+        <w:rPr>
+          <w:sz w:val="24"/>
+          <w:szCs w:val="24"/>
+        </w:rPr>
+        <w:t xml:space="preserve"> saber seu ip, aperte a tecla Windows e digite Prompt de Comando.</w:t>
+      </w:r>
+    </w:p>
+    <w:p>
+      <w:pPr>
+        <w:rPr>
+          <w:sz w:val="24"/>
+          <w:szCs w:val="24"/>
+        </w:rPr>
+      </w:pPr>
+      <w:r>
+        <w:rPr>
+          <w:sz w:val="24"/>
+          <w:szCs w:val="24"/>
+        </w:rPr>
+        <w:t>- Digite “ipconfig” e de enter.</w:t>
+      </w:r>
+    </w:p>
+    <w:p>
+      <w:pPr>
+        <w:rPr>
+          <w:sz w:val="24"/>
+          <w:szCs w:val="24"/>
+        </w:rPr>
+      </w:pPr>
+      <w:r>
+        <w:rPr>
+          <w:noProof/>
+          <w:sz w:val="24"/>
+          <w:szCs w:val="24"/>
+        </w:rPr>
+        <w:drawing>
+          <wp:inline distT="0" distB="0" distL="0" distR="0" wp14:anchorId="21C62269" wp14:editId="7C9FF8DD">
+            <wp:extent cx="5405120" cy="2470785"/>
+            <wp:effectExtent l="0" t="0" r="5080" b="5715"/>
+            <wp:docPr id="21" name="Imagem 21"/>
+            <wp:cNvGraphicFramePr>
+              <a:graphicFrameLocks xmlns:a="http://schemas.openxmlformats.org/drawingml/2006/main" noChangeAspect="1"/>
+            </wp:cNvGraphicFramePr>
+            <a:graphic xmlns:a="http://schemas.openxmlformats.org/drawingml/2006/main">
+              <a:graphicData uri="http://schemas.openxmlformats.org/drawingml/2006/picture">
+                <pic:pic xmlns:pic="http://schemas.openxmlformats.org/drawingml/2006/picture">
+                  <pic:nvPicPr>
+                    <pic:cNvPr id="21" name="Imagem 21"/>
+                    <pic:cNvPicPr/>
+                  </pic:nvPicPr>
+                  <pic:blipFill>
+                    <a:blip r:embed="rId23">
+                      <a:extLst>
+                        <a:ext uri="{28A0092B-C50C-407E-A947-70E740481C1C}">
+                          <a14:useLocalDpi xmlns:a14="http://schemas.microsoft.com/office/drawing/2010/main" val="0"/>
+                        </a:ext>
+                      </a:extLst>
+                    </a:blip>
+                    <a:stretch>
+                      <a:fillRect/>
+                    </a:stretch>
+                  </pic:blipFill>
+                  <pic:spPr>
+                    <a:xfrm>
+                      <a:off x="0" y="0"/>
+                      <a:ext cx="5405120" cy="2470785"/>
+                    </a:xfrm>
+                    <a:prstGeom prst="rect">
+                      <a:avLst/>
+                    </a:prstGeom>
+                  </pic:spPr>
+                </pic:pic>
+              </a:graphicData>
+            </a:graphic>
+          </wp:inline>
+        </w:drawing>
+      </w:r>
+    </w:p>
+    <w:p>
+      <w:pPr>
+        <w:rPr>
+          <w:sz w:val="24"/>
+          <w:szCs w:val="24"/>
+        </w:rPr>
+      </w:pPr>
+      <w:r>
+        <w:rPr>
+          <w:sz w:val="24"/>
+          <w:szCs w:val="24"/>
+        </w:rPr>
+        <w:t>- Esse circulado em vermelho é o ip da maquina , substitua esse numero lá na pasta api.js, no lugar do numero que esta circulado em vermelho.</w:t>
+      </w:r>
+    </w:p>
+    <w:p>
+      <w:pPr>
+        <w:rPr>
+          <w:sz w:val="24"/>
+          <w:szCs w:val="24"/>
+        </w:rPr>
+      </w:pPr>
+      <w:r>
+        <w:rPr>
+          <w:sz w:val="24"/>
+          <w:szCs w:val="24"/>
+        </w:rPr>
+        <w:t>- A partir disso o App já poderá ser testado com todas as funcionalidades</w:t>
       </w:r>
     </w:p>
     <w:p>
       <w:pPr>
         <w:pStyle w:val="Ttulo3"/>
       </w:pPr>
+      <w:r>
+        <w:t>Perfis de usuário:</w:t>
+      </w:r>
+    </w:p>
+    <w:p>
+      <w:pPr>
+        <w:rPr>
+          <w:sz w:val="24"/>
+          <w:szCs w:val="24"/>
+        </w:rPr>
+      </w:pPr>
+      <w:r>
+        <w:rPr>
+          <w:sz w:val="24"/>
+          <w:szCs w:val="24"/>
+        </w:rPr>
+        <w:t xml:space="preserve">1. </w:t>
+      </w:r>
+      <w:r>
+        <w:rPr>
+          <w:b/>
+          <w:sz w:val="24"/>
+          <w:szCs w:val="24"/>
+        </w:rPr>
+        <w:t>Médico</w:t>
+      </w:r>
+      <w:r>
+        <w:rPr>
+          <w:sz w:val="24"/>
+          <w:szCs w:val="24"/>
+        </w:rPr>
+        <w:t>: Colaboradores que atuam na área da saúde;</w:t>
+      </w:r>
+    </w:p>
+    <w:p>
+      <w:pPr>
+        <w:rPr>
+          <w:sz w:val="24"/>
+          <w:szCs w:val="24"/>
+        </w:rPr>
+      </w:pPr>
+      <w:r>
+        <w:rPr>
+          <w:sz w:val="24"/>
+          <w:szCs w:val="24"/>
+        </w:rPr>
+        <w:t xml:space="preserve">2. </w:t>
+      </w:r>
+      <w:r>
+        <w:rPr>
+          <w:b/>
+          <w:sz w:val="24"/>
+          <w:szCs w:val="24"/>
+        </w:rPr>
+        <w:t>Paciente</w:t>
+      </w:r>
+      <w:r>
+        <w:rPr>
+          <w:sz w:val="24"/>
+          <w:szCs w:val="24"/>
+        </w:rPr>
+        <w:t>: Clientes da clínica;</w:t>
+      </w:r>
     </w:p>
     <w:p>
       <w:pPr>
         <w:pStyle w:val="Ttulo3"/>
       </w:pPr>
-    </w:p>
-    <w:p>
-      <w:pPr>
-        <w:pStyle w:val="Ttulo3"/>
-      </w:pPr>
-    </w:p>
-    <w:p>
-      <w:pPr>
-        <w:pStyle w:val="Ttulo3"/>
-      </w:pPr>
-    </w:p>
-    <w:p>
-      <w:pPr>
-        <w:pStyle w:val="Ttulo3"/>
-      </w:pPr>
-    </w:p>
-    <w:p>
-      <w:pPr>
-        <w:pStyle w:val="Ttulo3"/>
-      </w:pPr>
-      <w:r>
-        <w:t>Perfis de usuário:</w:t>
-      </w:r>
-    </w:p>
-    <w:p>
-      <w:pPr>
-        <w:rPr>
-          <w:sz w:val="24"/>
-          <w:szCs w:val="24"/>
-        </w:rPr>
-      </w:pPr>
-      <w:r>
-        <w:rPr>
-          <w:sz w:val="24"/>
-          <w:szCs w:val="24"/>
-        </w:rPr>
-        <w:t xml:space="preserve">1. </w:t>
-      </w:r>
-      <w:r>
-        <w:rPr>
-          <w:b/>
-          <w:sz w:val="24"/>
-          <w:szCs w:val="24"/>
-        </w:rPr>
-        <w:t>Médico</w:t>
-      </w:r>
-      <w:r>
-        <w:rPr>
-          <w:sz w:val="24"/>
-          <w:szCs w:val="24"/>
-        </w:rPr>
-        <w:t>: Colaboradores que atuam na área da saúde;</w:t>
-      </w:r>
-    </w:p>
-    <w:p>
-      <w:pPr>
-        <w:rPr>
-          <w:sz w:val="24"/>
-          <w:szCs w:val="24"/>
-        </w:rPr>
-      </w:pPr>
-      <w:r>
-        <w:rPr>
-          <w:sz w:val="24"/>
-          <w:szCs w:val="24"/>
-        </w:rPr>
-        <w:t xml:space="preserve">2. </w:t>
-      </w:r>
-      <w:r>
-        <w:rPr>
-          <w:b/>
-          <w:sz w:val="24"/>
-          <w:szCs w:val="24"/>
-        </w:rPr>
-        <w:t>Paciente</w:t>
-      </w:r>
-      <w:r>
-        <w:rPr>
-          <w:sz w:val="24"/>
-          <w:szCs w:val="24"/>
-        </w:rPr>
-        <w:t>: Clientes da clínica;</w:t>
-      </w:r>
-    </w:p>
-    <w:p>
-      <w:pPr>
-        <w:pStyle w:val="Ttulo3"/>
-      </w:pPr>
-      <w:r>
-        <w:t>Funcionalidade</w:t>
-      </w:r>
-      <w:r>
-        <w:t>:</w:t>
+      <w:r>
+        <w:lastRenderedPageBreak/>
+        <w:t>Funcionalidade:</w:t>
       </w:r>
     </w:p>
     <w:p>
@@ -6394,49 +6371,22 @@
           <w:sz w:val="28"/>
           <w:szCs w:val="28"/>
         </w:rPr>
-        <w:t xml:space="preserve">Persistência de </w:t>
-      </w:r>
-      <w:proofErr w:type="spellStart"/>
-      <w:r>
-        <w:rPr>
-          <w:rFonts w:asciiTheme="majorHAnsi" w:eastAsiaTheme="majorEastAsia" w:hAnsiTheme="majorHAnsi" w:cstheme="majorBidi"/>
-          <w:color w:val="C00000"/>
-          <w:sz w:val="28"/>
-          <w:szCs w:val="28"/>
-        </w:rPr>
-        <w:t>dados</w:t>
-      </w:r>
-    </w:p>
-    <w:p>
-      <w:pPr>
-        <w:rPr>
-          <w:sz w:val="24"/>
-          <w:szCs w:val="24"/>
-        </w:rPr>
-      </w:pPr>
-      <w:proofErr w:type="spellEnd"/>
-      <w:r>
-        <w:rPr>
-          <w:sz w:val="24"/>
-          <w:szCs w:val="24"/>
-        </w:rPr>
-        <w:t xml:space="preserve">Os dados referentes ao usuário </w:t>
-      </w:r>
-      <w:proofErr w:type="spellStart"/>
-      <w:r>
-        <w:rPr>
-          <w:sz w:val="24"/>
-          <w:szCs w:val="24"/>
-        </w:rPr>
-        <w:t>logado</w:t>
-      </w:r>
-      <w:proofErr w:type="spellEnd"/>
-      <w:r>
-        <w:rPr>
-          <w:sz w:val="24"/>
-          <w:szCs w:val="24"/>
-        </w:rPr>
-        <w:t xml:space="preserve"> na aplicação mobile deverão ser salvos</w:t>
+        <w:t>Persistência de dados</w:t>
+      </w:r>
+    </w:p>
+    <w:p>
+      <w:pPr>
+        <w:rPr>
+          <w:sz w:val="24"/>
+          <w:szCs w:val="24"/>
+        </w:rPr>
+      </w:pPr>
+      <w:r>
+        <w:rPr>
+          <w:sz w:val="24"/>
+          <w:szCs w:val="24"/>
+        </w:rPr>
+        <w:t>Os dados referentes ao usuário logado na aplicação mobile deverão ser salvos</w:t>
       </w:r>
     </w:p>
     <w:p>
@@ -6456,28 +6406,24 @@
     </w:p>
     <w:p>
       <w:pPr>
+        <w:pStyle w:val="Ttulo2"/>
+      </w:pPr>
+      <w:r>
+        <w:t>Telas</w:t>
+      </w:r>
+      <w:r>
+        <w:tab/>
+      </w:r>
+    </w:p>
+    <w:p>
+      <w:pPr>
         <w:pStyle w:val="Ttulo3"/>
       </w:pPr>
       <w:r>
-        <w:t>Telas</w:t>
-      </w:r>
-      <w:r>
-        <w:tab/>
-      </w:r>
-    </w:p>
-    <w:p>
-      <w:pPr>
-        <w:rPr>
-          <w:sz w:val="24"/>
-          <w:szCs w:val="24"/>
-        </w:rPr>
-      </w:pPr>
-      <w:r>
-        <w:rPr>
-          <w:sz w:val="24"/>
-          <w:szCs w:val="24"/>
-        </w:rPr>
-        <w:t>Médico / Paciente</w:t>
+        <w:t>Médico</w:t>
+      </w:r>
+      <w:r>
+        <w:t xml:space="preserve"> / Paciente</w:t>
       </w:r>
     </w:p>
     <w:p>
@@ -6500,7 +6446,6 @@
         <w:pStyle w:val="Ttulo3"/>
       </w:pPr>
       <w:r>
-        <w:lastRenderedPageBreak/>
         <w:t>Médico</w:t>
       </w:r>
     </w:p>
@@ -6529,26 +6474,47 @@
     </w:p>
     <w:p>
       <w:pPr>
-        <w:rPr>
-          <w:sz w:val="24"/>
-          <w:szCs w:val="24"/>
-        </w:rPr>
-      </w:pPr>
-      <w:r>
-        <w:rPr>
-          <w:sz w:val="24"/>
-          <w:szCs w:val="24"/>
-        </w:rPr>
-        <w:t>1. Visualizar as suas consultas</w:t>
-      </w:r>
+        <w:pStyle w:val="PargrafodaLista"/>
+        <w:numPr>
+          <w:ilvl w:val="0"/>
+          <w:numId w:val="10"/>
+        </w:numPr>
+        <w:rPr>
+          <w:sz w:val="24"/>
+          <w:szCs w:val="24"/>
+        </w:rPr>
+      </w:pPr>
+      <w:r>
+        <w:rPr>
+          <w:sz w:val="24"/>
+          <w:szCs w:val="24"/>
+        </w:rPr>
+        <w:t>Visualizar as suas consultas</w:t>
+      </w:r>
+    </w:p>
+    <w:p>
+      <w:pPr>
+        <w:rPr>
+          <w:sz w:val="24"/>
+          <w:szCs w:val="24"/>
+        </w:rPr>
+      </w:pPr>
+    </w:p>
+    <w:p>
+      <w:pPr>
+        <w:rPr>
+          <w:sz w:val="24"/>
+          <w:szCs w:val="24"/>
+        </w:rPr>
+      </w:pPr>
     </w:p>
     <w:sectPr>
-      <w:headerReference w:type="even" r:id="rId18"/>
-      <w:headerReference w:type="default" r:id="rId19"/>
-      <w:footerReference w:type="even" r:id="rId20"/>
-      <w:footerReference w:type="default" r:id="rId21"/>
-      <w:headerReference w:type="first" r:id="rId22"/>
-      <w:footerReference w:type="first" r:id="rId23"/>
+      <w:headerReference w:type="even" r:id="rId24"/>
+      <w:headerReference w:type="default" r:id="rId25"/>
+      <w:footerReference w:type="even" r:id="rId26"/>
+      <w:footerReference w:type="default" r:id="rId27"/>
+      <w:headerReference w:type="first" r:id="rId28"/>
+      <w:footerReference w:type="first" r:id="rId29"/>
       <w:pgSz w:w="11906" w:h="16838"/>
       <w:pgMar w:top="751" w:right="1126" w:bottom="1484" w:left="2268" w:header="720" w:footer="427" w:gutter="0"/>
       <w:cols w:space="720"/>
@@ -6558,7 +6524,7 @@
 </file>
 
 <file path=word/endnotes.xml><?xml version="1.0" encoding="utf-8"?>
-<w:endnotes xmlns:wpc="http://schemas.microsoft.com/office/word/2010/wordprocessingCanvas" xmlns:cx="http://schemas.microsoft.com/office/drawing/2014/chartex" xmlns:cx1="http://schemas.microsoft.com/office/drawing/2015/9/8/chartex" xmlns:cx2="http://schemas.microsoft.com/office/drawing/2015/10/21/chartex" xmlns:cx3="http://schemas.microsoft.com/office/drawing/2016/5/9/chartex" xmlns:cx4="http://schemas.microsoft.com/office/drawing/2016/5/10/chartex" xmlns:cx5="http://schemas.microsoft.com/office/drawing/2016/5/11/chartex" xmlns:cx6="http://schemas.microsoft.com/office/drawing/2016/5/12/chartex" xmlns:cx7="http://schemas.microsoft.com/office/drawing/2016/5/13/chartex" xmlns:cx8="http://schemas.microsoft.com/office/drawing/2016/5/14/chartex" xmlns:mc="http://schemas.openxmlformats.org/markup-compatibility/2006" xmlns:aink="http://schemas.microsoft.com/office/drawing/2016/ink" xmlns:am3d="http://schemas.microsoft.com/office/drawing/2017/model3d" xmlns:o="urn:schemas-microsoft-com:office:office" xmlns:r="http://schemas.openxmlformats.org/officeDocument/2006/relationships" xmlns:m="http://schemas.openxmlformats.org/officeDocument/2006/math" xmlns:v="urn:schemas-microsoft-com:vml" xmlns:wp14="http://schemas.microsoft.com/office/word/2010/wordprocessingDrawing" xmlns:wp="http://schemas.openxmlformats.org/drawingml/2006/wordprocessingDrawing" xmlns:w10="urn:schemas-microsoft-com:office:word" xmlns:w="http://schemas.openxmlformats.org/wordprocessingml/2006/main" xmlns:w14="http://schemas.microsoft.com/office/word/2010/wordml" xmlns:w15="http://schemas.microsoft.com/office/word/2012/wordml" xmlns:w16cid="http://schemas.microsoft.com/office/word/2016/wordml/cid" xmlns:w16se="http://schemas.microsoft.com/office/word/2015/wordml/symex" xmlns:wpg="http://schemas.microsoft.com/office/word/2010/wordprocessingGroup" xmlns:wpi="http://schemas.microsoft.com/office/word/2010/wordprocessingInk" xmlns:wne="http://schemas.microsoft.com/office/word/2006/wordml" xmlns:wps="http://schemas.microsoft.com/office/word/2010/wordprocessingShape" mc:Ignorable="w14 w15 w16se w16cid wp14">
+<w:endnotes xmlns:wpc="http://schemas.microsoft.com/office/word/2010/wordprocessingCanvas" xmlns:cx="http://schemas.microsoft.com/office/drawing/2014/chartex" xmlns:cx1="http://schemas.microsoft.com/office/drawing/2015/9/8/chartex" xmlns:cx2="http://schemas.microsoft.com/office/drawing/2015/10/21/chartex" xmlns:cx3="http://schemas.microsoft.com/office/drawing/2016/5/9/chartex" xmlns:cx4="http://schemas.microsoft.com/office/drawing/2016/5/10/chartex" xmlns:cx5="http://schemas.microsoft.com/office/drawing/2016/5/11/chartex" xmlns:cx6="http://schemas.microsoft.com/office/drawing/2016/5/12/chartex" xmlns:cx7="http://schemas.microsoft.com/office/drawing/2016/5/13/chartex" xmlns:cx8="http://schemas.microsoft.com/office/drawing/2016/5/14/chartex" xmlns:mc="http://schemas.openxmlformats.org/markup-compatibility/2006" xmlns:aink="http://schemas.microsoft.com/office/drawing/2016/ink" xmlns:am3d="http://schemas.microsoft.com/office/drawing/2017/model3d" xmlns:o="urn:schemas-microsoft-com:office:office" xmlns:r="http://schemas.openxmlformats.org/officeDocument/2006/relationships" xmlns:m="http://schemas.openxmlformats.org/officeDocument/2006/math" xmlns:v="urn:schemas-microsoft-com:vml" xmlns:wp14="http://schemas.microsoft.com/office/word/2010/wordprocessingDrawing" xmlns:wp="http://schemas.openxmlformats.org/drawingml/2006/wordprocessingDrawing" xmlns:w10="urn:schemas-microsoft-com:office:word" xmlns:w="http://schemas.openxmlformats.org/wordprocessingml/2006/main" xmlns:w14="http://schemas.microsoft.com/office/word/2010/wordml" xmlns:w15="http://schemas.microsoft.com/office/word/2012/wordml" xmlns:w16cex="http://schemas.microsoft.com/office/word/2018/wordml/cex" xmlns:w16cid="http://schemas.microsoft.com/office/word/2016/wordml/cid" xmlns:w16="http://schemas.microsoft.com/office/word/2018/wordml" xmlns:w16sdtdh="http://schemas.microsoft.com/office/word/2020/wordml/sdtdatahash" xmlns:w16se="http://schemas.microsoft.com/office/word/2015/wordml/symex" xmlns:wpg="http://schemas.microsoft.com/office/word/2010/wordprocessingGroup" xmlns:wpi="http://schemas.microsoft.com/office/word/2010/wordprocessingInk" xmlns:wne="http://schemas.microsoft.com/office/word/2006/wordml" xmlns:wps="http://schemas.microsoft.com/office/word/2010/wordprocessingShape" mc:Ignorable="w14 w15 w16se w16cid w16 w16cex w16sdtdh wp14">
   <w:endnote w:type="separator" w:id="-1">
     <w:p>
       <w:pPr>
@@ -6583,7 +6549,7 @@
 </file>
 
 <file path=word/footer1.xml><?xml version="1.0" encoding="utf-8"?>
-<w:ftr xmlns:wpc="http://schemas.microsoft.com/office/word/2010/wordprocessingCanvas" xmlns:cx="http://schemas.microsoft.com/office/drawing/2014/chartex" xmlns:cx1="http://schemas.microsoft.com/office/drawing/2015/9/8/chartex" xmlns:cx2="http://schemas.microsoft.com/office/drawing/2015/10/21/chartex" xmlns:cx3="http://schemas.microsoft.com/office/drawing/2016/5/9/chartex" xmlns:cx4="http://schemas.microsoft.com/office/drawing/2016/5/10/chartex" xmlns:cx5="http://schemas.microsoft.com/office/drawing/2016/5/11/chartex" xmlns:cx6="http://schemas.microsoft.com/office/drawing/2016/5/12/chartex" xmlns:cx7="http://schemas.microsoft.com/office/drawing/2016/5/13/chartex" xmlns:cx8="http://schemas.microsoft.com/office/drawing/2016/5/14/chartex" xmlns:mc="http://schemas.openxmlformats.org/markup-compatibility/2006" xmlns:aink="http://schemas.microsoft.com/office/drawing/2016/ink" xmlns:am3d="http://schemas.microsoft.com/office/drawing/2017/model3d" xmlns:o="urn:schemas-microsoft-com:office:office" xmlns:r="http://schemas.openxmlformats.org/officeDocument/2006/relationships" xmlns:m="http://schemas.openxmlformats.org/officeDocument/2006/math" xmlns:v="urn:schemas-microsoft-com:vml" xmlns:wp14="http://schemas.microsoft.com/office/word/2010/wordprocessingDrawing" xmlns:wp="http://schemas.openxmlformats.org/drawingml/2006/wordprocessingDrawing" xmlns:w10="urn:schemas-microsoft-com:office:word" xmlns:w="http://schemas.openxmlformats.org/wordprocessingml/2006/main" xmlns:w14="http://schemas.microsoft.com/office/word/2010/wordml" xmlns:w15="http://schemas.microsoft.com/office/word/2012/wordml" xmlns:w16cid="http://schemas.microsoft.com/office/word/2016/wordml/cid" xmlns:w16se="http://schemas.microsoft.com/office/word/2015/wordml/symex" xmlns:wpg="http://schemas.microsoft.com/office/word/2010/wordprocessingGroup" xmlns:wpi="http://schemas.microsoft.com/office/word/2010/wordprocessingInk" xmlns:wne="http://schemas.microsoft.com/office/word/2006/wordml" xmlns:wps="http://schemas.microsoft.com/office/word/2010/wordprocessingShape" mc:Ignorable="w14 w15 w16se w16cid wp14">
+<w:ftr xmlns:wpc="http://schemas.microsoft.com/office/word/2010/wordprocessingCanvas" xmlns:cx="http://schemas.microsoft.com/office/drawing/2014/chartex" xmlns:cx1="http://schemas.microsoft.com/office/drawing/2015/9/8/chartex" xmlns:cx2="http://schemas.microsoft.com/office/drawing/2015/10/21/chartex" xmlns:cx3="http://schemas.microsoft.com/office/drawing/2016/5/9/chartex" xmlns:cx4="http://schemas.microsoft.com/office/drawing/2016/5/10/chartex" xmlns:cx5="http://schemas.microsoft.com/office/drawing/2016/5/11/chartex" xmlns:cx6="http://schemas.microsoft.com/office/drawing/2016/5/12/chartex" xmlns:cx7="http://schemas.microsoft.com/office/drawing/2016/5/13/chartex" xmlns:cx8="http://schemas.microsoft.com/office/drawing/2016/5/14/chartex" xmlns:mc="http://schemas.openxmlformats.org/markup-compatibility/2006" xmlns:aink="http://schemas.microsoft.com/office/drawing/2016/ink" xmlns:am3d="http://schemas.microsoft.com/office/drawing/2017/model3d" xmlns:o="urn:schemas-microsoft-com:office:office" xmlns:r="http://schemas.openxmlformats.org/officeDocument/2006/relationships" xmlns:m="http://schemas.openxmlformats.org/officeDocument/2006/math" xmlns:v="urn:schemas-microsoft-com:vml" xmlns:wp14="http://schemas.microsoft.com/office/word/2010/wordprocessingDrawing" xmlns:wp="http://schemas.openxmlformats.org/drawingml/2006/wordprocessingDrawing" xmlns:w10="urn:schemas-microsoft-com:office:word" xmlns:w="http://schemas.openxmlformats.org/wordprocessingml/2006/main" xmlns:w14="http://schemas.microsoft.com/office/word/2010/wordml" xmlns:w15="http://schemas.microsoft.com/office/word/2012/wordml" xmlns:w16cex="http://schemas.microsoft.com/office/word/2018/wordml/cex" xmlns:w16cid="http://schemas.microsoft.com/office/word/2016/wordml/cid" xmlns:w16="http://schemas.microsoft.com/office/word/2018/wordml" xmlns:w16sdtdh="http://schemas.microsoft.com/office/word/2020/wordml/sdtdatahash" xmlns:w16se="http://schemas.microsoft.com/office/word/2015/wordml/symex" xmlns:wpg="http://schemas.microsoft.com/office/word/2010/wordprocessingGroup" xmlns:wpi="http://schemas.microsoft.com/office/word/2010/wordprocessingInk" xmlns:wne="http://schemas.microsoft.com/office/word/2006/wordml" xmlns:wps="http://schemas.microsoft.com/office/word/2010/wordprocessingShape" mc:Ignorable="w14 w15 w16se w16cid w16 w16cex w16sdtdh wp14">
   <w:p>
     <w:pPr>
       <w:spacing w:after="0"/>
@@ -6646,7 +6612,7 @@
 </file>
 
 <file path=word/footer2.xml><?xml version="1.0" encoding="utf-8"?>
-<w:ftr xmlns:wpc="http://schemas.microsoft.com/office/word/2010/wordprocessingCanvas" xmlns:cx="http://schemas.microsoft.com/office/drawing/2014/chartex" xmlns:cx1="http://schemas.microsoft.com/office/drawing/2015/9/8/chartex" xmlns:cx2="http://schemas.microsoft.com/office/drawing/2015/10/21/chartex" xmlns:cx3="http://schemas.microsoft.com/office/drawing/2016/5/9/chartex" xmlns:cx4="http://schemas.microsoft.com/office/drawing/2016/5/10/chartex" xmlns:cx5="http://schemas.microsoft.com/office/drawing/2016/5/11/chartex" xmlns:cx6="http://schemas.microsoft.com/office/drawing/2016/5/12/chartex" xmlns:cx7="http://schemas.microsoft.com/office/drawing/2016/5/13/chartex" xmlns:cx8="http://schemas.microsoft.com/office/drawing/2016/5/14/chartex" xmlns:mc="http://schemas.openxmlformats.org/markup-compatibility/2006" xmlns:aink="http://schemas.microsoft.com/office/drawing/2016/ink" xmlns:am3d="http://schemas.microsoft.com/office/drawing/2017/model3d" xmlns:o="urn:schemas-microsoft-com:office:office" xmlns:r="http://schemas.openxmlformats.org/officeDocument/2006/relationships" xmlns:m="http://schemas.openxmlformats.org/officeDocument/2006/math" xmlns:v="urn:schemas-microsoft-com:vml" xmlns:wp14="http://schemas.microsoft.com/office/word/2010/wordprocessingDrawing" xmlns:wp="http://schemas.openxmlformats.org/drawingml/2006/wordprocessingDrawing" xmlns:w10="urn:schemas-microsoft-com:office:word" xmlns:w="http://schemas.openxmlformats.org/wordprocessingml/2006/main" xmlns:w14="http://schemas.microsoft.com/office/word/2010/wordml" xmlns:w15="http://schemas.microsoft.com/office/word/2012/wordml" xmlns:w16cid="http://schemas.microsoft.com/office/word/2016/wordml/cid" xmlns:w16se="http://schemas.microsoft.com/office/word/2015/wordml/symex" xmlns:wpg="http://schemas.microsoft.com/office/word/2010/wordprocessingGroup" xmlns:wpi="http://schemas.microsoft.com/office/word/2010/wordprocessingInk" xmlns:wne="http://schemas.microsoft.com/office/word/2006/wordml" xmlns:wps="http://schemas.microsoft.com/office/word/2010/wordprocessingShape" mc:Ignorable="w14 w15 w16se w16cid wp14">
+<w:ftr xmlns:wpc="http://schemas.microsoft.com/office/word/2010/wordprocessingCanvas" xmlns:cx="http://schemas.microsoft.com/office/drawing/2014/chartex" xmlns:cx1="http://schemas.microsoft.com/office/drawing/2015/9/8/chartex" xmlns:cx2="http://schemas.microsoft.com/office/drawing/2015/10/21/chartex" xmlns:cx3="http://schemas.microsoft.com/office/drawing/2016/5/9/chartex" xmlns:cx4="http://schemas.microsoft.com/office/drawing/2016/5/10/chartex" xmlns:cx5="http://schemas.microsoft.com/office/drawing/2016/5/11/chartex" xmlns:cx6="http://schemas.microsoft.com/office/drawing/2016/5/12/chartex" xmlns:cx7="http://schemas.microsoft.com/office/drawing/2016/5/13/chartex" xmlns:cx8="http://schemas.microsoft.com/office/drawing/2016/5/14/chartex" xmlns:mc="http://schemas.openxmlformats.org/markup-compatibility/2006" xmlns:aink="http://schemas.microsoft.com/office/drawing/2016/ink" xmlns:am3d="http://schemas.microsoft.com/office/drawing/2017/model3d" xmlns:o="urn:schemas-microsoft-com:office:office" xmlns:r="http://schemas.openxmlformats.org/officeDocument/2006/relationships" xmlns:m="http://schemas.openxmlformats.org/officeDocument/2006/math" xmlns:v="urn:schemas-microsoft-com:vml" xmlns:wp14="http://schemas.microsoft.com/office/word/2010/wordprocessingDrawing" xmlns:wp="http://schemas.openxmlformats.org/drawingml/2006/wordprocessingDrawing" xmlns:w10="urn:schemas-microsoft-com:office:word" xmlns:w="http://schemas.openxmlformats.org/wordprocessingml/2006/main" xmlns:w14="http://schemas.microsoft.com/office/word/2010/wordml" xmlns:w15="http://schemas.microsoft.com/office/word/2012/wordml" xmlns:w16cex="http://schemas.microsoft.com/office/word/2018/wordml/cex" xmlns:w16cid="http://schemas.microsoft.com/office/word/2016/wordml/cid" xmlns:w16="http://schemas.microsoft.com/office/word/2018/wordml" xmlns:w16sdtdh="http://schemas.microsoft.com/office/word/2020/wordml/sdtdatahash" xmlns:w16se="http://schemas.microsoft.com/office/word/2015/wordml/symex" xmlns:wpg="http://schemas.microsoft.com/office/word/2010/wordprocessingGroup" xmlns:wpi="http://schemas.microsoft.com/office/word/2010/wordprocessingInk" xmlns:wne="http://schemas.microsoft.com/office/word/2006/wordml" xmlns:wps="http://schemas.microsoft.com/office/word/2010/wordprocessingShape" mc:Ignorable="w14 w15 w16se w16cid w16 w16cex w16sdtdh wp14">
   <w:p>
     <w:pPr>
       <w:spacing w:after="0"/>
@@ -6709,7 +6675,7 @@
 </file>
 
 <file path=word/footer3.xml><?xml version="1.0" encoding="utf-8"?>
-<w:ftr xmlns:wpc="http://schemas.microsoft.com/office/word/2010/wordprocessingCanvas" xmlns:cx="http://schemas.microsoft.com/office/drawing/2014/chartex" xmlns:cx1="http://schemas.microsoft.com/office/drawing/2015/9/8/chartex" xmlns:cx2="http://schemas.microsoft.com/office/drawing/2015/10/21/chartex" xmlns:cx3="http://schemas.microsoft.com/office/drawing/2016/5/9/chartex" xmlns:cx4="http://schemas.microsoft.com/office/drawing/2016/5/10/chartex" xmlns:cx5="http://schemas.microsoft.com/office/drawing/2016/5/11/chartex" xmlns:cx6="http://schemas.microsoft.com/office/drawing/2016/5/12/chartex" xmlns:cx7="http://schemas.microsoft.com/office/drawing/2016/5/13/chartex" xmlns:cx8="http://schemas.microsoft.com/office/drawing/2016/5/14/chartex" xmlns:mc="http://schemas.openxmlformats.org/markup-compatibility/2006" xmlns:aink="http://schemas.microsoft.com/office/drawing/2016/ink" xmlns:am3d="http://schemas.microsoft.com/office/drawing/2017/model3d" xmlns:o="urn:schemas-microsoft-com:office:office" xmlns:r="http://schemas.openxmlformats.org/officeDocument/2006/relationships" xmlns:m="http://schemas.openxmlformats.org/officeDocument/2006/math" xmlns:v="urn:schemas-microsoft-com:vml" xmlns:wp14="http://schemas.microsoft.com/office/word/2010/wordprocessingDrawing" xmlns:wp="http://schemas.openxmlformats.org/drawingml/2006/wordprocessingDrawing" xmlns:w10="urn:schemas-microsoft-com:office:word" xmlns:w="http://schemas.openxmlformats.org/wordprocessingml/2006/main" xmlns:w14="http://schemas.microsoft.com/office/word/2010/wordml" xmlns:w15="http://schemas.microsoft.com/office/word/2012/wordml" xmlns:w16cid="http://schemas.microsoft.com/office/word/2016/wordml/cid" xmlns:w16se="http://schemas.microsoft.com/office/word/2015/wordml/symex" xmlns:wpg="http://schemas.microsoft.com/office/word/2010/wordprocessingGroup" xmlns:wpi="http://schemas.microsoft.com/office/word/2010/wordprocessingInk" xmlns:wne="http://schemas.microsoft.com/office/word/2006/wordml" xmlns:wps="http://schemas.microsoft.com/office/word/2010/wordprocessingShape" mc:Ignorable="w14 w15 w16se w16cid wp14">
+<w:ftr xmlns:wpc="http://schemas.microsoft.com/office/word/2010/wordprocessingCanvas" xmlns:cx="http://schemas.microsoft.com/office/drawing/2014/chartex" xmlns:cx1="http://schemas.microsoft.com/office/drawing/2015/9/8/chartex" xmlns:cx2="http://schemas.microsoft.com/office/drawing/2015/10/21/chartex" xmlns:cx3="http://schemas.microsoft.com/office/drawing/2016/5/9/chartex" xmlns:cx4="http://schemas.microsoft.com/office/drawing/2016/5/10/chartex" xmlns:cx5="http://schemas.microsoft.com/office/drawing/2016/5/11/chartex" xmlns:cx6="http://schemas.microsoft.com/office/drawing/2016/5/12/chartex" xmlns:cx7="http://schemas.microsoft.com/office/drawing/2016/5/13/chartex" xmlns:cx8="http://schemas.microsoft.com/office/drawing/2016/5/14/chartex" xmlns:mc="http://schemas.openxmlformats.org/markup-compatibility/2006" xmlns:aink="http://schemas.microsoft.com/office/drawing/2016/ink" xmlns:am3d="http://schemas.microsoft.com/office/drawing/2017/model3d" xmlns:o="urn:schemas-microsoft-com:office:office" xmlns:r="http://schemas.openxmlformats.org/officeDocument/2006/relationships" xmlns:m="http://schemas.openxmlformats.org/officeDocument/2006/math" xmlns:v="urn:schemas-microsoft-com:vml" xmlns:wp14="http://schemas.microsoft.com/office/word/2010/wordprocessingDrawing" xmlns:wp="http://schemas.openxmlformats.org/drawingml/2006/wordprocessingDrawing" xmlns:w10="urn:schemas-microsoft-com:office:word" xmlns:w="http://schemas.openxmlformats.org/wordprocessingml/2006/main" xmlns:w14="http://schemas.microsoft.com/office/word/2010/wordml" xmlns:w15="http://schemas.microsoft.com/office/word/2012/wordml" xmlns:w16cex="http://schemas.microsoft.com/office/word/2018/wordml/cex" xmlns:w16cid="http://schemas.microsoft.com/office/word/2016/wordml/cid" xmlns:w16="http://schemas.microsoft.com/office/word/2018/wordml" xmlns:w16sdtdh="http://schemas.microsoft.com/office/word/2020/wordml/sdtdatahash" xmlns:w16se="http://schemas.microsoft.com/office/word/2015/wordml/symex" xmlns:wpg="http://schemas.microsoft.com/office/word/2010/wordprocessingGroup" xmlns:wpi="http://schemas.microsoft.com/office/word/2010/wordprocessingInk" xmlns:wne="http://schemas.microsoft.com/office/word/2006/wordml" xmlns:wps="http://schemas.microsoft.com/office/word/2010/wordprocessingShape" mc:Ignorable="w14 w15 w16se w16cid w16 w16cex w16sdtdh wp14">
   <w:p>
     <w:pPr>
       <w:spacing w:after="0"/>
@@ -6772,7 +6738,7 @@
 </file>
 
 <file path=word/footnotes.xml><?xml version="1.0" encoding="utf-8"?>
-<w:footnotes xmlns:wpc="http://schemas.microsoft.com/office/word/2010/wordprocessingCanvas" xmlns:cx="http://schemas.microsoft.com/office/drawing/2014/chartex" xmlns:cx1="http://schemas.microsoft.com/office/drawing/2015/9/8/chartex" xmlns:cx2="http://schemas.microsoft.com/office/drawing/2015/10/21/chartex" xmlns:cx3="http://schemas.microsoft.com/office/drawing/2016/5/9/chartex" xmlns:cx4="http://schemas.microsoft.com/office/drawing/2016/5/10/chartex" xmlns:cx5="http://schemas.microsoft.com/office/drawing/2016/5/11/chartex" xmlns:cx6="http://schemas.microsoft.com/office/drawing/2016/5/12/chartex" xmlns:cx7="http://schemas.microsoft.com/office/drawing/2016/5/13/chartex" xmlns:cx8="http://schemas.microsoft.com/office/drawing/2016/5/14/chartex" xmlns:mc="http://schemas.openxmlformats.org/markup-compatibility/2006" xmlns:aink="http://schemas.microsoft.com/office/drawing/2016/ink" xmlns:am3d="http://schemas.microsoft.com/office/drawing/2017/model3d" xmlns:o="urn:schemas-microsoft-com:office:office" xmlns:r="http://schemas.openxmlformats.org/officeDocument/2006/relationships" xmlns:m="http://schemas.openxmlformats.org/officeDocument/2006/math" xmlns:v="urn:schemas-microsoft-com:vml" xmlns:wp14="http://schemas.microsoft.com/office/word/2010/wordprocessingDrawing" xmlns:wp="http://schemas.openxmlformats.org/drawingml/2006/wordprocessingDrawing" xmlns:w10="urn:schemas-microsoft-com:office:word" xmlns:w="http://schemas.openxmlformats.org/wordprocessingml/2006/main" xmlns:w14="http://schemas.microsoft.com/office/word/2010/wordml" xmlns:w15="http://schemas.microsoft.com/office/word/2012/wordml" xmlns:w16cid="http://schemas.microsoft.com/office/word/2016/wordml/cid" xmlns:w16se="http://schemas.microsoft.com/office/word/2015/wordml/symex" xmlns:wpg="http://schemas.microsoft.com/office/word/2010/wordprocessingGroup" xmlns:wpi="http://schemas.microsoft.com/office/word/2010/wordprocessingInk" xmlns:wne="http://schemas.microsoft.com/office/word/2006/wordml" xmlns:wps="http://schemas.microsoft.com/office/word/2010/wordprocessingShape" mc:Ignorable="w14 w15 w16se w16cid wp14">
+<w:footnotes xmlns:wpc="http://schemas.microsoft.com/office/word/2010/wordprocessingCanvas" xmlns:cx="http://schemas.microsoft.com/office/drawing/2014/chartex" xmlns:cx1="http://schemas.microsoft.com/office/drawing/2015/9/8/chartex" xmlns:cx2="http://schemas.microsoft.com/office/drawing/2015/10/21/chartex" xmlns:cx3="http://schemas.microsoft.com/office/drawing/2016/5/9/chartex" xmlns:cx4="http://schemas.microsoft.com/office/drawing/2016/5/10/chartex" xmlns:cx5="http://schemas.microsoft.com/office/drawing/2016/5/11/chartex" xmlns:cx6="http://schemas.microsoft.com/office/drawing/2016/5/12/chartex" xmlns:cx7="http://schemas.microsoft.com/office/drawing/2016/5/13/chartex" xmlns:cx8="http://schemas.microsoft.com/office/drawing/2016/5/14/chartex" xmlns:mc="http://schemas.openxmlformats.org/markup-compatibility/2006" xmlns:aink="http://schemas.microsoft.com/office/drawing/2016/ink" xmlns:am3d="http://schemas.microsoft.com/office/drawing/2017/model3d" xmlns:o="urn:schemas-microsoft-com:office:office" xmlns:r="http://schemas.openxmlformats.org/officeDocument/2006/relationships" xmlns:m="http://schemas.openxmlformats.org/officeDocument/2006/math" xmlns:v="urn:schemas-microsoft-com:vml" xmlns:wp14="http://schemas.microsoft.com/office/word/2010/wordprocessingDrawing" xmlns:wp="http://schemas.openxmlformats.org/drawingml/2006/wordprocessingDrawing" xmlns:w10="urn:schemas-microsoft-com:office:word" xmlns:w="http://schemas.openxmlformats.org/wordprocessingml/2006/main" xmlns:w14="http://schemas.microsoft.com/office/word/2010/wordml" xmlns:w15="http://schemas.microsoft.com/office/word/2012/wordml" xmlns:w16cex="http://schemas.microsoft.com/office/word/2018/wordml/cex" xmlns:w16cid="http://schemas.microsoft.com/office/word/2016/wordml/cid" xmlns:w16="http://schemas.microsoft.com/office/word/2018/wordml" xmlns:w16sdtdh="http://schemas.microsoft.com/office/word/2020/wordml/sdtdatahash" xmlns:w16se="http://schemas.microsoft.com/office/word/2015/wordml/symex" xmlns:wpg="http://schemas.microsoft.com/office/word/2010/wordprocessingGroup" xmlns:wpi="http://schemas.microsoft.com/office/word/2010/wordprocessingInk" xmlns:wne="http://schemas.microsoft.com/office/word/2006/wordml" xmlns:wps="http://schemas.microsoft.com/office/word/2010/wordprocessingShape" mc:Ignorable="w14 w15 w16se w16cid w16 w16cex w16sdtdh wp14">
   <w:footnote w:type="separator" w:id="-1">
     <w:p>
       <w:pPr>
@@ -6797,7 +6763,7 @@
 </file>
 
 <file path=word/header1.xml><?xml version="1.0" encoding="utf-8"?>
-<w:hdr xmlns:wpc="http://schemas.microsoft.com/office/word/2010/wordprocessingCanvas" xmlns:cx="http://schemas.microsoft.com/office/drawing/2014/chartex" xmlns:cx1="http://schemas.microsoft.com/office/drawing/2015/9/8/chartex" xmlns:cx2="http://schemas.microsoft.com/office/drawing/2015/10/21/chartex" xmlns:cx3="http://schemas.microsoft.com/office/drawing/2016/5/9/chartex" xmlns:cx4="http://schemas.microsoft.com/office/drawing/2016/5/10/chartex" xmlns:cx5="http://schemas.microsoft.com/office/drawing/2016/5/11/chartex" xmlns:cx6="http://schemas.microsoft.com/office/drawing/2016/5/12/chartex" xmlns:cx7="http://schemas.microsoft.com/office/drawing/2016/5/13/chartex" xmlns:cx8="http://schemas.microsoft.com/office/drawing/2016/5/14/chartex" xmlns:mc="http://schemas.openxmlformats.org/markup-compatibility/2006" xmlns:aink="http://schemas.microsoft.com/office/drawing/2016/ink" xmlns:am3d="http://schemas.microsoft.com/office/drawing/2017/model3d" xmlns:o="urn:schemas-microsoft-com:office:office" xmlns:r="http://schemas.openxmlformats.org/officeDocument/2006/relationships" xmlns:m="http://schemas.openxmlformats.org/officeDocument/2006/math" xmlns:v="urn:schemas-microsoft-com:vml" xmlns:wp14="http://schemas.microsoft.com/office/word/2010/wordprocessingDrawing" xmlns:wp="http://schemas.openxmlformats.org/drawingml/2006/wordprocessingDrawing" xmlns:w10="urn:schemas-microsoft-com:office:word" xmlns:w="http://schemas.openxmlformats.org/wordprocessingml/2006/main" xmlns:w14="http://schemas.microsoft.com/office/word/2010/wordml" xmlns:w15="http://schemas.microsoft.com/office/word/2012/wordml" xmlns:w16cid="http://schemas.microsoft.com/office/word/2016/wordml/cid" xmlns:w16se="http://schemas.microsoft.com/office/word/2015/wordml/symex" xmlns:wpg="http://schemas.microsoft.com/office/word/2010/wordprocessingGroup" xmlns:wpi="http://schemas.microsoft.com/office/word/2010/wordprocessingInk" xmlns:wne="http://schemas.microsoft.com/office/word/2006/wordml" xmlns:wps="http://schemas.microsoft.com/office/word/2010/wordprocessingShape" mc:Ignorable="w14 w15 w16se w16cid wp14">
+<w:hdr xmlns:wpc="http://schemas.microsoft.com/office/word/2010/wordprocessingCanvas" xmlns:cx="http://schemas.microsoft.com/office/drawing/2014/chartex" xmlns:cx1="http://schemas.microsoft.com/office/drawing/2015/9/8/chartex" xmlns:cx2="http://schemas.microsoft.com/office/drawing/2015/10/21/chartex" xmlns:cx3="http://schemas.microsoft.com/office/drawing/2016/5/9/chartex" xmlns:cx4="http://schemas.microsoft.com/office/drawing/2016/5/10/chartex" xmlns:cx5="http://schemas.microsoft.com/office/drawing/2016/5/11/chartex" xmlns:cx6="http://schemas.microsoft.com/office/drawing/2016/5/12/chartex" xmlns:cx7="http://schemas.microsoft.com/office/drawing/2016/5/13/chartex" xmlns:cx8="http://schemas.microsoft.com/office/drawing/2016/5/14/chartex" xmlns:mc="http://schemas.openxmlformats.org/markup-compatibility/2006" xmlns:aink="http://schemas.microsoft.com/office/drawing/2016/ink" xmlns:am3d="http://schemas.microsoft.com/office/drawing/2017/model3d" xmlns:o="urn:schemas-microsoft-com:office:office" xmlns:r="http://schemas.openxmlformats.org/officeDocument/2006/relationships" xmlns:m="http://schemas.openxmlformats.org/officeDocument/2006/math" xmlns:v="urn:schemas-microsoft-com:vml" xmlns:wp14="http://schemas.microsoft.com/office/word/2010/wordprocessingDrawing" xmlns:wp="http://schemas.openxmlformats.org/drawingml/2006/wordprocessingDrawing" xmlns:w10="urn:schemas-microsoft-com:office:word" xmlns:w="http://schemas.openxmlformats.org/wordprocessingml/2006/main" xmlns:w14="http://schemas.microsoft.com/office/word/2010/wordml" xmlns:w15="http://schemas.microsoft.com/office/word/2012/wordml" xmlns:w16cex="http://schemas.microsoft.com/office/word/2018/wordml/cex" xmlns:w16cid="http://schemas.microsoft.com/office/word/2016/wordml/cid" xmlns:w16="http://schemas.microsoft.com/office/word/2018/wordml" xmlns:w16sdtdh="http://schemas.microsoft.com/office/word/2020/wordml/sdtdatahash" xmlns:w16se="http://schemas.microsoft.com/office/word/2015/wordml/symex" xmlns:wpg="http://schemas.microsoft.com/office/word/2010/wordprocessingGroup" xmlns:wpi="http://schemas.microsoft.com/office/word/2010/wordprocessingInk" xmlns:wne="http://schemas.microsoft.com/office/word/2006/wordml" xmlns:wps="http://schemas.microsoft.com/office/word/2010/wordprocessingShape" mc:Ignorable="w14 w15 w16se w16cid w16 w16cex w16sdtdh wp14">
   <w:p>
     <w:r>
       <w:rPr>
@@ -7009,7 +6975,7 @@
             </wp:anchor>
           </w:drawing>
         </mc:Choice>
-        <mc:Fallback xmlns:a="http://schemas.openxmlformats.org/drawingml/2006/main" xmlns:w16sdtdh="http://schemas.microsoft.com/office/word/2020/wordml/sdtdatahash" xmlns:w16="http://schemas.microsoft.com/office/word/2018/wordml" xmlns:w16cex="http://schemas.microsoft.com/office/word/2018/wordml/cex">
+        <mc:Fallback xmlns:a="http://schemas.openxmlformats.org/drawingml/2006/main">
           <w:pict>
             <v:group id="Group 26117" style="width:73.2pt;height:430pt;position:absolute;z-index:-2147483648;mso-position-horizontal-relative:page;mso-position-horizontal:absolute;margin-left:0pt;mso-position-vertical-relative:page;margin-top:208.18pt;" coordsize="9296,54610">
               <v:shape id="Shape 26914" style="position:absolute;width:4191;height:54610;left:0;top:0;" coordsize="419100,5461000" path="m0,0l419100,0l419100,5461000l0,5461000l0,0">
@@ -7037,7 +7003,7 @@
 </file>
 
 <file path=word/header2.xml><?xml version="1.0" encoding="utf-8"?>
-<w:hdr xmlns:wpc="http://schemas.microsoft.com/office/word/2010/wordprocessingCanvas" xmlns:cx="http://schemas.microsoft.com/office/drawing/2014/chartex" xmlns:cx1="http://schemas.microsoft.com/office/drawing/2015/9/8/chartex" xmlns:cx2="http://schemas.microsoft.com/office/drawing/2015/10/21/chartex" xmlns:cx3="http://schemas.microsoft.com/office/drawing/2016/5/9/chartex" xmlns:cx4="http://schemas.microsoft.com/office/drawing/2016/5/10/chartex" xmlns:cx5="http://schemas.microsoft.com/office/drawing/2016/5/11/chartex" xmlns:cx6="http://schemas.microsoft.com/office/drawing/2016/5/12/chartex" xmlns:cx7="http://schemas.microsoft.com/office/drawing/2016/5/13/chartex" xmlns:cx8="http://schemas.microsoft.com/office/drawing/2016/5/14/chartex" xmlns:mc="http://schemas.openxmlformats.org/markup-compatibility/2006" xmlns:aink="http://schemas.microsoft.com/office/drawing/2016/ink" xmlns:am3d="http://schemas.microsoft.com/office/drawing/2017/model3d" xmlns:o="urn:schemas-microsoft-com:office:office" xmlns:r="http://schemas.openxmlformats.org/officeDocument/2006/relationships" xmlns:m="http://schemas.openxmlformats.org/officeDocument/2006/math" xmlns:v="urn:schemas-microsoft-com:vml" xmlns:wp14="http://schemas.microsoft.com/office/word/2010/wordprocessingDrawing" xmlns:wp="http://schemas.openxmlformats.org/drawingml/2006/wordprocessingDrawing" xmlns:w10="urn:schemas-microsoft-com:office:word" xmlns:w="http://schemas.openxmlformats.org/wordprocessingml/2006/main" xmlns:w14="http://schemas.microsoft.com/office/word/2010/wordml" xmlns:w15="http://schemas.microsoft.com/office/word/2012/wordml" xmlns:w16cid="http://schemas.microsoft.com/office/word/2016/wordml/cid" xmlns:w16se="http://schemas.microsoft.com/office/word/2015/wordml/symex" xmlns:wpg="http://schemas.microsoft.com/office/word/2010/wordprocessingGroup" xmlns:wpi="http://schemas.microsoft.com/office/word/2010/wordprocessingInk" xmlns:wne="http://schemas.microsoft.com/office/word/2006/wordml" xmlns:wps="http://schemas.microsoft.com/office/word/2010/wordprocessingShape" mc:Ignorable="w14 w15 w16se w16cid wp14">
+<w:hdr xmlns:wpc="http://schemas.microsoft.com/office/word/2010/wordprocessingCanvas" xmlns:cx="http://schemas.microsoft.com/office/drawing/2014/chartex" xmlns:cx1="http://schemas.microsoft.com/office/drawing/2015/9/8/chartex" xmlns:cx2="http://schemas.microsoft.com/office/drawing/2015/10/21/chartex" xmlns:cx3="http://schemas.microsoft.com/office/drawing/2016/5/9/chartex" xmlns:cx4="http://schemas.microsoft.com/office/drawing/2016/5/10/chartex" xmlns:cx5="http://schemas.microsoft.com/office/drawing/2016/5/11/chartex" xmlns:cx6="http://schemas.microsoft.com/office/drawing/2016/5/12/chartex" xmlns:cx7="http://schemas.microsoft.com/office/drawing/2016/5/13/chartex" xmlns:cx8="http://schemas.microsoft.com/office/drawing/2016/5/14/chartex" xmlns:mc="http://schemas.openxmlformats.org/markup-compatibility/2006" xmlns:aink="http://schemas.microsoft.com/office/drawing/2016/ink" xmlns:am3d="http://schemas.microsoft.com/office/drawing/2017/model3d" xmlns:o="urn:schemas-microsoft-com:office:office" xmlns:r="http://schemas.openxmlformats.org/officeDocument/2006/relationships" xmlns:m="http://schemas.openxmlformats.org/officeDocument/2006/math" xmlns:v="urn:schemas-microsoft-com:vml" xmlns:wp14="http://schemas.microsoft.com/office/word/2010/wordprocessingDrawing" xmlns:wp="http://schemas.openxmlformats.org/drawingml/2006/wordprocessingDrawing" xmlns:w10="urn:schemas-microsoft-com:office:word" xmlns:w="http://schemas.openxmlformats.org/wordprocessingml/2006/main" xmlns:w14="http://schemas.microsoft.com/office/word/2010/wordml" xmlns:w15="http://schemas.microsoft.com/office/word/2012/wordml" xmlns:w16cex="http://schemas.microsoft.com/office/word/2018/wordml/cex" xmlns:w16cid="http://schemas.microsoft.com/office/word/2016/wordml/cid" xmlns:w16="http://schemas.microsoft.com/office/word/2018/wordml" xmlns:w16sdtdh="http://schemas.microsoft.com/office/word/2020/wordml/sdtdatahash" xmlns:w16se="http://schemas.microsoft.com/office/word/2015/wordml/symex" xmlns:wpg="http://schemas.microsoft.com/office/word/2010/wordprocessingGroup" xmlns:wpi="http://schemas.microsoft.com/office/word/2010/wordprocessingInk" xmlns:wne="http://schemas.microsoft.com/office/word/2006/wordml" xmlns:wps="http://schemas.microsoft.com/office/word/2010/wordprocessingShape" mc:Ignorable="w14 w15 w16se w16cid w16 w16cex w16sdtdh wp14">
   <w:p>
     <w:r>
       <w:rPr>
@@ -7428,7 +7394,7 @@
             </wp:anchor>
           </w:drawing>
         </mc:Choice>
-        <mc:Fallback xmlns:w16sdtdh="http://schemas.microsoft.com/office/word/2020/wordml/sdtdatahash" xmlns:w16="http://schemas.microsoft.com/office/word/2018/wordml" xmlns:w16cex="http://schemas.microsoft.com/office/word/2018/wordml/cex">
+        <mc:Fallback>
           <w:pict>
             <v:group w14:anchorId="3BC7EDA3" id="Group 26102" o:spid="_x0000_s1026" style="position:absolute;margin-left:0;margin-top:207.95pt;width:51pt;height:430pt;z-index:-251657216;mso-position-horizontal-relative:page;mso-position-vertical-relative:page;mso-width-relative:margin;mso-height-relative:margin" coordsize="6477,54610" o:gfxdata="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">
               <v:shape id="Shape 26911" o:spid="_x0000_s1027" style="position:absolute;width:4191;height:54610;visibility:visible;mso-wrap-style:square;v-text-anchor:top" coordsize="419100,5461000" o:gfxdata="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" path="m,l419100,r,5461000l,5461000,,e" fillcolor="red" stroked="f" strokeweight="0">
@@ -7454,7 +7420,7 @@
 </file>
 
 <file path=word/header3.xml><?xml version="1.0" encoding="utf-8"?>
-<w:hdr xmlns:wpc="http://schemas.microsoft.com/office/word/2010/wordprocessingCanvas" xmlns:cx="http://schemas.microsoft.com/office/drawing/2014/chartex" xmlns:cx1="http://schemas.microsoft.com/office/drawing/2015/9/8/chartex" xmlns:cx2="http://schemas.microsoft.com/office/drawing/2015/10/21/chartex" xmlns:cx3="http://schemas.microsoft.com/office/drawing/2016/5/9/chartex" xmlns:cx4="http://schemas.microsoft.com/office/drawing/2016/5/10/chartex" xmlns:cx5="http://schemas.microsoft.com/office/drawing/2016/5/11/chartex" xmlns:cx6="http://schemas.microsoft.com/office/drawing/2016/5/12/chartex" xmlns:cx7="http://schemas.microsoft.com/office/drawing/2016/5/13/chartex" xmlns:cx8="http://schemas.microsoft.com/office/drawing/2016/5/14/chartex" xmlns:mc="http://schemas.openxmlformats.org/markup-compatibility/2006" xmlns:aink="http://schemas.microsoft.com/office/drawing/2016/ink" xmlns:am3d="http://schemas.microsoft.com/office/drawing/2017/model3d" xmlns:o="urn:schemas-microsoft-com:office:office" xmlns:r="http://schemas.openxmlformats.org/officeDocument/2006/relationships" xmlns:m="http://schemas.openxmlformats.org/officeDocument/2006/math" xmlns:v="urn:schemas-microsoft-com:vml" xmlns:wp14="http://schemas.microsoft.com/office/word/2010/wordprocessingDrawing" xmlns:wp="http://schemas.openxmlformats.org/drawingml/2006/wordprocessingDrawing" xmlns:w10="urn:schemas-microsoft-com:office:word" xmlns:w="http://schemas.openxmlformats.org/wordprocessingml/2006/main" xmlns:w14="http://schemas.microsoft.com/office/word/2010/wordml" xmlns:w15="http://schemas.microsoft.com/office/word/2012/wordml" xmlns:w16cid="http://schemas.microsoft.com/office/word/2016/wordml/cid" xmlns:w16se="http://schemas.microsoft.com/office/word/2015/wordml/symex" xmlns:wpg="http://schemas.microsoft.com/office/word/2010/wordprocessingGroup" xmlns:wpi="http://schemas.microsoft.com/office/word/2010/wordprocessingInk" xmlns:wne="http://schemas.microsoft.com/office/word/2006/wordml" xmlns:wps="http://schemas.microsoft.com/office/word/2010/wordprocessingShape" mc:Ignorable="w14 w15 w16se w16cid wp14">
+<w:hdr xmlns:wpc="http://schemas.microsoft.com/office/word/2010/wordprocessingCanvas" xmlns:cx="http://schemas.microsoft.com/office/drawing/2014/chartex" xmlns:cx1="http://schemas.microsoft.com/office/drawing/2015/9/8/chartex" xmlns:cx2="http://schemas.microsoft.com/office/drawing/2015/10/21/chartex" xmlns:cx3="http://schemas.microsoft.com/office/drawing/2016/5/9/chartex" xmlns:cx4="http://schemas.microsoft.com/office/drawing/2016/5/10/chartex" xmlns:cx5="http://schemas.microsoft.com/office/drawing/2016/5/11/chartex" xmlns:cx6="http://schemas.microsoft.com/office/drawing/2016/5/12/chartex" xmlns:cx7="http://schemas.microsoft.com/office/drawing/2016/5/13/chartex" xmlns:cx8="http://schemas.microsoft.com/office/drawing/2016/5/14/chartex" xmlns:mc="http://schemas.openxmlformats.org/markup-compatibility/2006" xmlns:aink="http://schemas.microsoft.com/office/drawing/2016/ink" xmlns:am3d="http://schemas.microsoft.com/office/drawing/2017/model3d" xmlns:o="urn:schemas-microsoft-com:office:office" xmlns:r="http://schemas.openxmlformats.org/officeDocument/2006/relationships" xmlns:m="http://schemas.openxmlformats.org/officeDocument/2006/math" xmlns:v="urn:schemas-microsoft-com:vml" xmlns:wp14="http://schemas.microsoft.com/office/word/2010/wordprocessingDrawing" xmlns:wp="http://schemas.openxmlformats.org/drawingml/2006/wordprocessingDrawing" xmlns:w10="urn:schemas-microsoft-com:office:word" xmlns:w="http://schemas.openxmlformats.org/wordprocessingml/2006/main" xmlns:w14="http://schemas.microsoft.com/office/word/2010/wordml" xmlns:w15="http://schemas.microsoft.com/office/word/2012/wordml" xmlns:w16cex="http://schemas.microsoft.com/office/word/2018/wordml/cex" xmlns:w16cid="http://schemas.microsoft.com/office/word/2016/wordml/cid" xmlns:w16="http://schemas.microsoft.com/office/word/2018/wordml" xmlns:w16sdtdh="http://schemas.microsoft.com/office/word/2020/wordml/sdtdatahash" xmlns:w16se="http://schemas.microsoft.com/office/word/2015/wordml/symex" xmlns:wpg="http://schemas.microsoft.com/office/word/2010/wordprocessingGroup" xmlns:wpi="http://schemas.microsoft.com/office/word/2010/wordprocessingInk" xmlns:wne="http://schemas.microsoft.com/office/word/2006/wordml" xmlns:wps="http://schemas.microsoft.com/office/word/2010/wordprocessingShape" mc:Ignorable="w14 w15 w16se w16cid w16 w16cex w16sdtdh wp14">
   <w:p>
     <w:r>
       <w:rPr>
@@ -7666,7 +7632,7 @@
             </wp:anchor>
           </w:drawing>
         </mc:Choice>
-        <mc:Fallback xmlns:a="http://schemas.openxmlformats.org/drawingml/2006/main" xmlns:w16sdtdh="http://schemas.microsoft.com/office/word/2020/wordml/sdtdatahash" xmlns:w16="http://schemas.microsoft.com/office/word/2018/wordml" xmlns:w16cex="http://schemas.microsoft.com/office/word/2018/wordml/cex">
+        <mc:Fallback xmlns:a="http://schemas.openxmlformats.org/drawingml/2006/main">
           <w:pict>
             <v:group id="Group 26087" style="width:73.2pt;height:430pt;position:absolute;z-index:-2147483648;mso-position-horizontal-relative:page;mso-position-horizontal:absolute;margin-left:0pt;mso-position-vertical-relative:page;margin-top:208.18pt;" coordsize="9296,54610">
               <v:shape id="Shape 26910" style="position:absolute;width:4191;height:54610;left:0;top:0;" coordsize="419100,5461000" path="m0,0l419100,0l419100,5461000l0,5461000l0,0">
@@ -7694,7 +7660,7 @@
 </file>
 
 <file path=word/numbering.xml><?xml version="1.0" encoding="utf-8"?>
-<w:numbering xmlns:wpc="http://schemas.microsoft.com/office/word/2010/wordprocessingCanvas" xmlns:cx="http://schemas.microsoft.com/office/drawing/2014/chartex" xmlns:cx1="http://schemas.microsoft.com/office/drawing/2015/9/8/chartex" xmlns:cx2="http://schemas.microsoft.com/office/drawing/2015/10/21/chartex" xmlns:cx3="http://schemas.microsoft.com/office/drawing/2016/5/9/chartex" xmlns:cx4="http://schemas.microsoft.com/office/drawing/2016/5/10/chartex" xmlns:cx5="http://schemas.microsoft.com/office/drawing/2016/5/11/chartex" xmlns:cx6="http://schemas.microsoft.com/office/drawing/2016/5/12/chartex" xmlns:cx7="http://schemas.microsoft.com/office/drawing/2016/5/13/chartex" xmlns:cx8="http://schemas.microsoft.com/office/drawing/2016/5/14/chartex" xmlns:mc="http://schemas.openxmlformats.org/markup-compatibility/2006" xmlns:aink="http://schemas.microsoft.com/office/drawing/2016/ink" xmlns:am3d="http://schemas.microsoft.com/office/drawing/2017/model3d" xmlns:o="urn:schemas-microsoft-com:office:office" xmlns:r="http://schemas.openxmlformats.org/officeDocument/2006/relationships" xmlns:m="http://schemas.openxmlformats.org/officeDocument/2006/math" xmlns:v="urn:schemas-microsoft-com:vml" xmlns:wp14="http://schemas.microsoft.com/office/word/2010/wordprocessingDrawing" xmlns:wp="http://schemas.openxmlformats.org/drawingml/2006/wordprocessingDrawing" xmlns:w10="urn:schemas-microsoft-com:office:word" xmlns:w="http://schemas.openxmlformats.org/wordprocessingml/2006/main" xmlns:w14="http://schemas.microsoft.com/office/word/2010/wordml" xmlns:w15="http://schemas.microsoft.com/office/word/2012/wordml" xmlns:w16cid="http://schemas.microsoft.com/office/word/2016/wordml/cid" xmlns:w16se="http://schemas.microsoft.com/office/word/2015/wordml/symex" xmlns:wpg="http://schemas.microsoft.com/office/word/2010/wordprocessingGroup" xmlns:wpi="http://schemas.microsoft.com/office/word/2010/wordprocessingInk" xmlns:wne="http://schemas.microsoft.com/office/word/2006/wordml" xmlns:wps="http://schemas.microsoft.com/office/word/2010/wordprocessingShape" mc:Ignorable="w14 w15 w16se w16cid wp14">
+<w:numbering xmlns:wpc="http://schemas.microsoft.com/office/word/2010/wordprocessingCanvas" xmlns:cx="http://schemas.microsoft.com/office/drawing/2014/chartex" xmlns:cx1="http://schemas.microsoft.com/office/drawing/2015/9/8/chartex" xmlns:cx2="http://schemas.microsoft.com/office/drawing/2015/10/21/chartex" xmlns:cx3="http://schemas.microsoft.com/office/drawing/2016/5/9/chartex" xmlns:cx4="http://schemas.microsoft.com/office/drawing/2016/5/10/chartex" xmlns:cx5="http://schemas.microsoft.com/office/drawing/2016/5/11/chartex" xmlns:cx6="http://schemas.microsoft.com/office/drawing/2016/5/12/chartex" xmlns:cx7="http://schemas.microsoft.com/office/drawing/2016/5/13/chartex" xmlns:cx8="http://schemas.microsoft.com/office/drawing/2016/5/14/chartex" xmlns:mc="http://schemas.openxmlformats.org/markup-compatibility/2006" xmlns:aink="http://schemas.microsoft.com/office/drawing/2016/ink" xmlns:am3d="http://schemas.microsoft.com/office/drawing/2017/model3d" xmlns:o="urn:schemas-microsoft-com:office:office" xmlns:r="http://schemas.openxmlformats.org/officeDocument/2006/relationships" xmlns:m="http://schemas.openxmlformats.org/officeDocument/2006/math" xmlns:v="urn:schemas-microsoft-com:vml" xmlns:wp14="http://schemas.microsoft.com/office/word/2010/wordprocessingDrawing" xmlns:wp="http://schemas.openxmlformats.org/drawingml/2006/wordprocessingDrawing" xmlns:w10="urn:schemas-microsoft-com:office:word" xmlns:w="http://schemas.openxmlformats.org/wordprocessingml/2006/main" xmlns:w14="http://schemas.microsoft.com/office/word/2010/wordml" xmlns:w15="http://schemas.microsoft.com/office/word/2012/wordml" xmlns:w16cex="http://schemas.microsoft.com/office/word/2018/wordml/cex" xmlns:w16cid="http://schemas.microsoft.com/office/word/2016/wordml/cid" xmlns:w16="http://schemas.microsoft.com/office/word/2018/wordml" xmlns:w16sdtdh="http://schemas.microsoft.com/office/word/2020/wordml/sdtdatahash" xmlns:w16se="http://schemas.microsoft.com/office/word/2015/wordml/symex" xmlns:wpg="http://schemas.microsoft.com/office/word/2010/wordprocessingGroup" xmlns:wpi="http://schemas.microsoft.com/office/word/2010/wordprocessingInk" xmlns:wne="http://schemas.microsoft.com/office/word/2006/wordml" xmlns:wps="http://schemas.microsoft.com/office/word/2010/wordprocessingShape" mc:Ignorable="w14 w15 w16se w16cid w16 w16cex w16sdtdh wp14">
   <w:abstractNum w:abstractNumId="0" w15:restartNumberingAfterBreak="0">
     <w:nsid w:val="09A1122B"/>
     <w:multiLevelType w:val="hybridMultilevel"/>
@@ -8725,6 +8691,184 @@
     </w:lvl>
   </w:abstractNum>
   <w:abstractNum w:abstractNumId="7" w15:restartNumberingAfterBreak="0">
+    <w:nsid w:val="57BB677C"/>
+    <w:multiLevelType w:val="hybridMultilevel"/>
+    <w:tmpl w:val="328ED82E"/>
+    <w:lvl w:ilvl="0" w:tplc="0416000F">
+      <w:start w:val="1"/>
+      <w:numFmt w:val="decimal"/>
+      <w:lvlText w:val="%1."/>
+      <w:lvlJc w:val="left"/>
+      <w:pPr>
+        <w:ind w:left="720" w:hanging="360"/>
+      </w:pPr>
+      <w:rPr>
+        <w:rFonts w:hint="default"/>
+      </w:rPr>
+    </w:lvl>
+    <w:lvl w:ilvl="1" w:tplc="04160019" w:tentative="1">
+      <w:start w:val="1"/>
+      <w:numFmt w:val="lowerLetter"/>
+      <w:lvlText w:val="%2."/>
+      <w:lvlJc w:val="left"/>
+      <w:pPr>
+        <w:ind w:left="1440" w:hanging="360"/>
+      </w:pPr>
+    </w:lvl>
+    <w:lvl w:ilvl="2" w:tplc="0416001B" w:tentative="1">
+      <w:start w:val="1"/>
+      <w:numFmt w:val="lowerRoman"/>
+      <w:lvlText w:val="%3."/>
+      <w:lvlJc w:val="right"/>
+      <w:pPr>
+        <w:ind w:left="2160" w:hanging="180"/>
+      </w:pPr>
+    </w:lvl>
+    <w:lvl w:ilvl="3" w:tplc="0416000F" w:tentative="1">
+      <w:start w:val="1"/>
+      <w:numFmt w:val="decimal"/>
+      <w:lvlText w:val="%4."/>
+      <w:lvlJc w:val="left"/>
+      <w:pPr>
+        <w:ind w:left="2880" w:hanging="360"/>
+      </w:pPr>
+    </w:lvl>
+    <w:lvl w:ilvl="4" w:tplc="04160019" w:tentative="1">
+      <w:start w:val="1"/>
+      <w:numFmt w:val="lowerLetter"/>
+      <w:lvlText w:val="%5."/>
+      <w:lvlJc w:val="left"/>
+      <w:pPr>
+        <w:ind w:left="3600" w:hanging="360"/>
+      </w:pPr>
+    </w:lvl>
+    <w:lvl w:ilvl="5" w:tplc="0416001B" w:tentative="1">
+      <w:start w:val="1"/>
+      <w:numFmt w:val="lowerRoman"/>
+      <w:lvlText w:val="%6."/>
+      <w:lvlJc w:val="right"/>
+      <w:pPr>
+        <w:ind w:left="4320" w:hanging="180"/>
+      </w:pPr>
+    </w:lvl>
+    <w:lvl w:ilvl="6" w:tplc="0416000F" w:tentative="1">
+      <w:start w:val="1"/>
+      <w:numFmt w:val="decimal"/>
+      <w:lvlText w:val="%7."/>
+      <w:lvlJc w:val="left"/>
+      <w:pPr>
+        <w:ind w:left="5040" w:hanging="360"/>
+      </w:pPr>
+    </w:lvl>
+    <w:lvl w:ilvl="7" w:tplc="04160019" w:tentative="1">
+      <w:start w:val="1"/>
+      <w:numFmt w:val="lowerLetter"/>
+      <w:lvlText w:val="%8."/>
+      <w:lvlJc w:val="left"/>
+      <w:pPr>
+        <w:ind w:left="5760" w:hanging="360"/>
+      </w:pPr>
+    </w:lvl>
+    <w:lvl w:ilvl="8" w:tplc="0416001B" w:tentative="1">
+      <w:start w:val="1"/>
+      <w:numFmt w:val="lowerRoman"/>
+      <w:lvlText w:val="%9."/>
+      <w:lvlJc w:val="right"/>
+      <w:pPr>
+        <w:ind w:left="6480" w:hanging="180"/>
+      </w:pPr>
+    </w:lvl>
+  </w:abstractNum>
+  <w:abstractNum w:abstractNumId="8" w15:restartNumberingAfterBreak="0">
+    <w:nsid w:val="64E1521C"/>
+    <w:multiLevelType w:val="hybridMultilevel"/>
+    <w:tmpl w:val="8758A242"/>
+    <w:lvl w:ilvl="0" w:tplc="0416000F">
+      <w:start w:val="1"/>
+      <w:numFmt w:val="decimal"/>
+      <w:lvlText w:val="%1."/>
+      <w:lvlJc w:val="left"/>
+      <w:pPr>
+        <w:ind w:left="720" w:hanging="360"/>
+      </w:pPr>
+      <w:rPr>
+        <w:rFonts w:hint="default"/>
+      </w:rPr>
+    </w:lvl>
+    <w:lvl w:ilvl="1" w:tplc="04160019" w:tentative="1">
+      <w:start w:val="1"/>
+      <w:numFmt w:val="lowerLetter"/>
+      <w:lvlText w:val="%2."/>
+      <w:lvlJc w:val="left"/>
+      <w:pPr>
+        <w:ind w:left="1440" w:hanging="360"/>
+      </w:pPr>
+    </w:lvl>
+    <w:lvl w:ilvl="2" w:tplc="0416001B" w:tentative="1">
+      <w:start w:val="1"/>
+      <w:numFmt w:val="lowerRoman"/>
+      <w:lvlText w:val="%3."/>
+      <w:lvlJc w:val="right"/>
+      <w:pPr>
+        <w:ind w:left="2160" w:hanging="180"/>
+      </w:pPr>
+    </w:lvl>
+    <w:lvl w:ilvl="3" w:tplc="0416000F" w:tentative="1">
+      <w:start w:val="1"/>
+      <w:numFmt w:val="decimal"/>
+      <w:lvlText w:val="%4."/>
+      <w:lvlJc w:val="left"/>
+      <w:pPr>
+        <w:ind w:left="2880" w:hanging="360"/>
+      </w:pPr>
+    </w:lvl>
+    <w:lvl w:ilvl="4" w:tplc="04160019" w:tentative="1">
+      <w:start w:val="1"/>
+      <w:numFmt w:val="lowerLetter"/>
+      <w:lvlText w:val="%5."/>
+      <w:lvlJc w:val="left"/>
+      <w:pPr>
+        <w:ind w:left="3600" w:hanging="360"/>
+      </w:pPr>
+    </w:lvl>
+    <w:lvl w:ilvl="5" w:tplc="0416001B" w:tentative="1">
+      <w:start w:val="1"/>
+      <w:numFmt w:val="lowerRoman"/>
+      <w:lvlText w:val="%6."/>
+      <w:lvlJc w:val="right"/>
+      <w:pPr>
+        <w:ind w:left="4320" w:hanging="180"/>
+      </w:pPr>
+    </w:lvl>
+    <w:lvl w:ilvl="6" w:tplc="0416000F" w:tentative="1">
+      <w:start w:val="1"/>
+      <w:numFmt w:val="decimal"/>
+      <w:lvlText w:val="%7."/>
+      <w:lvlJc w:val="left"/>
+      <w:pPr>
+        <w:ind w:left="5040" w:hanging="360"/>
+      </w:pPr>
+    </w:lvl>
+    <w:lvl w:ilvl="7" w:tplc="04160019" w:tentative="1">
+      <w:start w:val="1"/>
+      <w:numFmt w:val="lowerLetter"/>
+      <w:lvlText w:val="%8."/>
+      <w:lvlJc w:val="left"/>
+      <w:pPr>
+        <w:ind w:left="5760" w:hanging="360"/>
+      </w:pPr>
+    </w:lvl>
+    <w:lvl w:ilvl="8" w:tplc="0416001B" w:tentative="1">
+      <w:start w:val="1"/>
+      <w:numFmt w:val="lowerRoman"/>
+      <w:lvlText w:val="%9."/>
+      <w:lvlJc w:val="right"/>
+      <w:pPr>
+        <w:ind w:left="6480" w:hanging="180"/>
+      </w:pPr>
+    </w:lvl>
+  </w:abstractNum>
+  <w:abstractNum w:abstractNumId="9" w15:restartNumberingAfterBreak="0">
     <w:nsid w:val="69453CE5"/>
     <w:multiLevelType w:val="hybridMultilevel"/>
     <w:tmpl w:val="CF3CDA66"/>
@@ -8936,7 +9080,7 @@
       </w:rPr>
     </w:lvl>
   </w:abstractNum>
-  <w:abstractNum w:abstractNumId="8" w15:restartNumberingAfterBreak="0">
+  <w:abstractNum w:abstractNumId="10" w15:restartNumberingAfterBreak="0">
     <w:nsid w:val="749B35B7"/>
     <w:multiLevelType w:val="hybridMultilevel"/>
     <w:tmpl w:val="E6283372"/>
@@ -9023,7 +9167,7 @@
     </w:lvl>
   </w:abstractNum>
   <w:num w:numId="1">
-    <w:abstractNumId w:val="7"/>
+    <w:abstractNumId w:val="9"/>
   </w:num>
   <w:num w:numId="2">
     <w:abstractNumId w:val="3"/>
@@ -9066,7 +9210,7 @@
     <w:lvlOverride w:ilvl="8"/>
   </w:num>
   <w:num w:numId="8">
-    <w:abstractNumId w:val="8"/>
+    <w:abstractNumId w:val="10"/>
     <w:lvlOverride w:ilvl="0">
       <w:startOverride w:val="1"/>
     </w:lvlOverride>
@@ -9125,11 +9269,17 @@
       <w:startOverride w:val="1"/>
     </w:lvlOverride>
   </w:num>
+  <w:num w:numId="10">
+    <w:abstractNumId w:val="7"/>
+  </w:num>
+  <w:num w:numId="11">
+    <w:abstractNumId w:val="8"/>
+  </w:num>
 </w:numbering>
 </file>
 
 <file path=word/styles.xml><?xml version="1.0" encoding="utf-8"?>
-<w:styles xmlns:mc="http://schemas.openxmlformats.org/markup-compatibility/2006" xmlns:r="http://schemas.openxmlformats.org/officeDocument/2006/relationships" xmlns:w="http://schemas.openxmlformats.org/wordprocessingml/2006/main" xmlns:w14="http://schemas.microsoft.com/office/word/2010/wordml" xmlns:w15="http://schemas.microsoft.com/office/word/2012/wordml" xmlns:w16cid="http://schemas.microsoft.com/office/word/2016/wordml/cid" xmlns:w16se="http://schemas.microsoft.com/office/word/2015/wordml/symex" mc:Ignorable="w14 w15 w16se w16cid">
+<w:styles xmlns:mc="http://schemas.openxmlformats.org/markup-compatibility/2006" xmlns:r="http://schemas.openxmlformats.org/officeDocument/2006/relationships" xmlns:w="http://schemas.openxmlformats.org/wordprocessingml/2006/main" xmlns:w14="http://schemas.microsoft.com/office/word/2010/wordml" xmlns:w15="http://schemas.microsoft.com/office/word/2012/wordml" xmlns:w16cex="http://schemas.microsoft.com/office/word/2018/wordml/cex" xmlns:w16cid="http://schemas.microsoft.com/office/word/2016/wordml/cid" xmlns:w16="http://schemas.microsoft.com/office/word/2018/wordml" xmlns:w16sdtdh="http://schemas.microsoft.com/office/word/2020/wordml/sdtdatahash" xmlns:w16se="http://schemas.microsoft.com/office/word/2015/wordml/symex" mc:Ignorable="w14 w15 w16se w16cid w16 w16cex w16sdtdh">
   <w:docDefaults>
     <w:rPrDefault>
       <w:rPr>
@@ -9145,7 +9295,7 @@
       </w:pPr>
     </w:pPrDefault>
   </w:docDefaults>
-  <w:latentStyles w:defLockedState="0" w:defUIPriority="99" w:defSemiHidden="0" w:defUnhideWhenUsed="0" w:defQFormat="0" w:count="375">
+  <w:latentStyles w:defLockedState="0" w:defUIPriority="99" w:defSemiHidden="0" w:defUnhideWhenUsed="0" w:defQFormat="0" w:count="376">
     <w:lsdException w:name="Normal" w:uiPriority="0" w:qFormat="1"/>
     <w:lsdException w:name="heading 1" w:uiPriority="9" w:qFormat="1"/>
     <w:lsdException w:name="heading 2" w:semiHidden="1" w:uiPriority="9" w:unhideWhenUsed="1" w:qFormat="1"/>
@@ -9251,7 +9401,6 @@
     <w:lsdException w:name="HTML Sample" w:semiHidden="1" w:unhideWhenUsed="1"/>
     <w:lsdException w:name="HTML Typewriter" w:semiHidden="1" w:unhideWhenUsed="1"/>
     <w:lsdException w:name="HTML Variable" w:semiHidden="1" w:unhideWhenUsed="1"/>
-    <w:lsdException w:name="Normal Table" w:semiHidden="1" w:unhideWhenUsed="1"/>
     <w:lsdException w:name="annotation subject" w:semiHidden="1" w:unhideWhenUsed="1"/>
     <w:lsdException w:name="No List" w:semiHidden="1" w:unhideWhenUsed="1"/>
     <w:lsdException w:name="Outline List 1" w:semiHidden="1" w:unhideWhenUsed="1"/>
@@ -9298,10 +9447,8 @@
     <w:lsdException w:name="Table Subtle 2" w:semiHidden="1" w:unhideWhenUsed="1"/>
     <w:lsdException w:name="Table Web 1" w:semiHidden="1" w:unhideWhenUsed="1"/>
     <w:lsdException w:name="Table Web 2" w:semiHidden="1" w:unhideWhenUsed="1"/>
-    <w:lsdException w:name="Table Web 3" w:semiHidden="1" w:unhideWhenUsed="1"/>
     <w:lsdException w:name="Balloon Text" w:semiHidden="1" w:unhideWhenUsed="1"/>
     <w:lsdException w:name="Table Grid" w:uiPriority="39"/>
-    <w:lsdException w:name="Table Theme" w:semiHidden="1" w:unhideWhenUsed="1"/>
     <w:lsdException w:name="Placeholder Text" w:semiHidden="1"/>
     <w:lsdException w:name="No Spacing" w:uiPriority="1" w:qFormat="1"/>
     <w:lsdException w:name="Light Shading" w:uiPriority="60"/>
@@ -9521,11 +9668,12 @@
     <w:lsdException w:name="Smart Hyperlink" w:semiHidden="1" w:unhideWhenUsed="1"/>
     <w:lsdException w:name="Hashtag" w:semiHidden="1" w:unhideWhenUsed="1"/>
     <w:lsdException w:name="Unresolved Mention" w:semiHidden="1" w:unhideWhenUsed="1"/>
+    <w:lsdException w:name="Smart Link" w:semiHidden="1" w:unhideWhenUsed="1"/>
   </w:latentStyles>
   <w:style w:type="paragraph" w:default="1" w:styleId="Normal">
     <w:name w:val="Normal"/>
     <w:qFormat/>
-    <w:rsid w:val="00696452"/>
+    <w:rsid w:val="00072562"/>
     <w:rPr>
       <w:rFonts w:ascii="Calibri" w:eastAsia="Calibri" w:hAnsi="Calibri" w:cs="Calibri"/>
       <w:color w:val="000000"/>
@@ -9601,7 +9749,6 @@
   <w:style w:type="character" w:default="1" w:styleId="Fontepargpadro">
     <w:name w:val="Default Paragraph Font"/>
     <w:uiPriority w:val="1"/>
-    <w:semiHidden/>
     <w:unhideWhenUsed/>
   </w:style>
   <w:style w:type="table" w:default="1" w:styleId="Tabelanormal">

</xml_diff>